<commit_message>
RELEASE 1.0 Implemented a heckton of features, almost everything done, debugged basic features. Implemented proper saving and loading of the files, basic exception handling, basic interface according to the requirements, debugging features.
</commit_message>
<xml_diff>
--- a/Бланк задания ОКП  2020 весна.docx
+++ b/Бланк задания ОКП  2020 весна.docx
@@ -10,8 +10,6 @@
           <w:lang w:val="ru-RU"/>
         </w:rPr>
       </w:pPr>
-      <w:bookmarkStart w:id="0" w:name="_GoBack"/>
-      <w:bookmarkEnd w:id="0"/>
       <w:r>
         <w:rPr>
           <w:rFonts w:ascii="Times New Roman" w:eastAsia="Times New Roman" w:hAnsi="Times New Roman" w:cs="Times New Roman"/>
@@ -664,26 +662,19 @@
           <w:rFonts w:ascii="Times New Roman" w:hAnsi="Times New Roman" w:cs="Times New Roman"/>
           <w:sz w:val="24"/>
           <w:szCs w:val="24"/>
-          <w:lang w:val="ru-RU"/>
-        </w:rPr>
-      </w:pPr>
-      <w:r>
-        <w:rPr>
-          <w:rFonts w:ascii="Times New Roman" w:hAnsi="Times New Roman" w:cs="Times New Roman"/>
-          <w:sz w:val="24"/>
-          <w:szCs w:val="24"/>
-          <w:lang w:val="ru-RU"/>
-        </w:rPr>
-        <w:t xml:space="preserve">a. </w:t>
-      </w:r>
-      <w:r>
-        <w:rPr>
-          <w:rFonts w:ascii="Times New Roman" w:hAnsi="Times New Roman" w:cs="Times New Roman"/>
-          <w:sz w:val="24"/>
-          <w:szCs w:val="24"/>
-          <w:lang w:val="ru-RU"/>
-        </w:rPr>
-        <w:t>Вход под администратором</w:t>
+          <w:highlight w:val="green"/>
+          <w:lang w:val="ru-RU"/>
+        </w:rPr>
+      </w:pPr>
+      <w:r>
+        <w:rPr>
+          <w:rFonts w:ascii="Times New Roman" w:hAnsi="Times New Roman" w:cs="Times New Roman"/>
+          <w:sz w:val="24"/>
+          <w:szCs w:val="24"/>
+          <w:highlight w:val="green"/>
+          <w:lang w:val="ru-RU"/>
+        </w:rPr>
+        <w:t>a. Вход под администратором</w:t>
       </w:r>
     </w:p>
     <w:p>
@@ -695,26 +686,19 @@
           <w:rFonts w:ascii="Times New Roman" w:hAnsi="Times New Roman" w:cs="Times New Roman"/>
           <w:sz w:val="24"/>
           <w:szCs w:val="24"/>
-          <w:lang w:val="ru-RU"/>
-        </w:rPr>
-      </w:pPr>
-      <w:r>
-        <w:rPr>
-          <w:rFonts w:ascii="Times New Roman" w:hAnsi="Times New Roman" w:cs="Times New Roman"/>
-          <w:sz w:val="24"/>
-          <w:szCs w:val="24"/>
-          <w:lang w:val="ru-RU"/>
-        </w:rPr>
-        <w:t xml:space="preserve">b. </w:t>
-      </w:r>
-      <w:r>
-        <w:rPr>
-          <w:rFonts w:ascii="Times New Roman" w:hAnsi="Times New Roman" w:cs="Times New Roman"/>
-          <w:sz w:val="24"/>
-          <w:szCs w:val="24"/>
-          <w:lang w:val="ru-RU"/>
-        </w:rPr>
-        <w:t>Вход под пользователем</w:t>
+          <w:highlight w:val="green"/>
+          <w:lang w:val="ru-RU"/>
+        </w:rPr>
+      </w:pPr>
+      <w:r>
+        <w:rPr>
+          <w:rFonts w:ascii="Times New Roman" w:hAnsi="Times New Roman" w:cs="Times New Roman"/>
+          <w:sz w:val="24"/>
+          <w:szCs w:val="24"/>
+          <w:highlight w:val="green"/>
+          <w:lang w:val="ru-RU"/>
+        </w:rPr>
+        <w:t>b. Вход под пользователем</w:t>
       </w:r>
     </w:p>
     <w:p>
@@ -734,27 +718,10 @@
           <w:rFonts w:ascii="Times New Roman" w:hAnsi="Times New Roman" w:cs="Times New Roman"/>
           <w:sz w:val="24"/>
           <w:szCs w:val="24"/>
-          <w:lang w:val="ru-RU"/>
-        </w:rPr>
-        <w:t>c.</w:t>
-      </w:r>
-      <w:r>
-        <w:rPr>
-          <w:rFonts w:ascii="Times New Roman" w:hAnsi="Times New Roman" w:cs="Times New Roman"/>
-          <w:sz w:val="24"/>
-          <w:szCs w:val="24"/>
-          <w:lang w:val="ru-RU"/>
-        </w:rPr>
-        <w:t xml:space="preserve"> </w:t>
-      </w:r>
-      <w:r>
-        <w:rPr>
-          <w:rFonts w:ascii="Times New Roman" w:hAnsi="Times New Roman" w:cs="Times New Roman"/>
-          <w:sz w:val="24"/>
-          <w:szCs w:val="24"/>
-          <w:lang w:val="ru-RU"/>
-        </w:rPr>
-        <w:t>Выход</w:t>
+          <w:highlight w:val="green"/>
+          <w:lang w:val="ru-RU"/>
+        </w:rPr>
+        <w:t>c. Выход</w:t>
       </w:r>
     </w:p>
     <w:p>
@@ -783,6 +750,7 @@
           <w:rFonts w:ascii="Times New Roman" w:hAnsi="Times New Roman" w:cs="Times New Roman"/>
           <w:sz w:val="24"/>
           <w:szCs w:val="24"/>
+          <w:highlight w:val="green"/>
           <w:lang w:val="ru-RU"/>
         </w:rPr>
         <w:t>Учетные записи администратора и обычного пользователя должна содержать логин и пароль. Сведения об учетных записях должны храниться в отдельном файле, желательно предусмотреть механизм шифрования/дешифрования логинов/паролей.</w:t>
@@ -898,6 +866,15 @@
           <w:lang w:val="ru-RU"/>
         </w:rPr>
         <w:tab/>
+      </w:r>
+      <w:r>
+        <w:rPr>
+          <w:rFonts w:ascii="Times New Roman" w:hAnsi="Times New Roman" w:cs="Times New Roman"/>
+          <w:sz w:val="24"/>
+          <w:szCs w:val="24"/>
+          <w:highlight w:val="green"/>
+          <w:lang w:val="ru-RU"/>
+        </w:rPr>
         <w:t>Создание/открытие файла с данными</w:t>
       </w:r>
     </w:p>
@@ -910,6 +887,7 @@
           <w:rFonts w:ascii="Times New Roman" w:hAnsi="Times New Roman" w:cs="Times New Roman"/>
           <w:sz w:val="24"/>
           <w:szCs w:val="24"/>
+          <w:highlight w:val="green"/>
           <w:lang w:val="ru-RU"/>
         </w:rPr>
       </w:pPr>
@@ -930,6 +908,15 @@
           <w:lang w:val="ru-RU"/>
         </w:rPr>
         <w:tab/>
+      </w:r>
+      <w:r>
+        <w:rPr>
+          <w:rFonts w:ascii="Times New Roman" w:hAnsi="Times New Roman" w:cs="Times New Roman"/>
+          <w:sz w:val="24"/>
+          <w:szCs w:val="24"/>
+          <w:highlight w:val="green"/>
+          <w:lang w:val="ru-RU"/>
+        </w:rPr>
         <w:t>Добавление записи</w:t>
       </w:r>
     </w:p>
@@ -942,14 +929,16 @@
           <w:rFonts w:ascii="Times New Roman" w:hAnsi="Times New Roman" w:cs="Times New Roman"/>
           <w:sz w:val="24"/>
           <w:szCs w:val="24"/>
-          <w:lang w:val="ru-RU"/>
-        </w:rPr>
-      </w:pPr>
-      <w:r>
-        <w:rPr>
-          <w:rFonts w:ascii="Times New Roman" w:hAnsi="Times New Roman" w:cs="Times New Roman"/>
-          <w:sz w:val="24"/>
-          <w:szCs w:val="24"/>
+          <w:highlight w:val="green"/>
+          <w:lang w:val="ru-RU"/>
+        </w:rPr>
+      </w:pPr>
+      <w:r>
+        <w:rPr>
+          <w:rFonts w:ascii="Times New Roman" w:hAnsi="Times New Roman" w:cs="Times New Roman"/>
+          <w:sz w:val="24"/>
+          <w:szCs w:val="24"/>
+          <w:highlight w:val="green"/>
           <w:lang w:val="ru-RU"/>
         </w:rPr>
         <w:t>c)</w:t>
@@ -959,6 +948,7 @@
           <w:rFonts w:ascii="Times New Roman" w:hAnsi="Times New Roman" w:cs="Times New Roman"/>
           <w:sz w:val="24"/>
           <w:szCs w:val="24"/>
+          <w:highlight w:val="green"/>
           <w:lang w:val="ru-RU"/>
         </w:rPr>
         <w:tab/>
@@ -982,6 +972,7 @@
           <w:rFonts w:ascii="Times New Roman" w:hAnsi="Times New Roman" w:cs="Times New Roman"/>
           <w:sz w:val="24"/>
           <w:szCs w:val="24"/>
+          <w:highlight w:val="green"/>
           <w:lang w:val="ru-RU"/>
         </w:rPr>
         <w:t>d)</w:t>
@@ -991,6 +982,7 @@
           <w:rFonts w:ascii="Times New Roman" w:hAnsi="Times New Roman" w:cs="Times New Roman"/>
           <w:sz w:val="24"/>
           <w:szCs w:val="24"/>
+          <w:highlight w:val="green"/>
           <w:lang w:val="ru-RU"/>
         </w:rPr>
         <w:tab/>
@@ -1026,7 +1018,25 @@
           <w:lang w:val="ru-RU"/>
         </w:rPr>
         <w:tab/>
+      </w:r>
+      <w:r>
+        <w:rPr>
+          <w:rFonts w:ascii="Times New Roman" w:hAnsi="Times New Roman" w:cs="Times New Roman"/>
+          <w:sz w:val="24"/>
+          <w:szCs w:val="24"/>
+          <w:highlight w:val="green"/>
+          <w:lang w:val="ru-RU"/>
+        </w:rPr>
         <w:t>Просмотр всех данных в табличной форме</w:t>
+      </w:r>
+      <w:r>
+        <w:rPr>
+          <w:rFonts w:ascii="Times New Roman" w:hAnsi="Times New Roman" w:cs="Times New Roman"/>
+          <w:sz w:val="24"/>
+          <w:szCs w:val="24"/>
+          <w:lang w:val="ru-RU"/>
+        </w:rPr>
+        <w:t xml:space="preserve"> </w:t>
       </w:r>
     </w:p>
     <w:p>
@@ -1070,6 +1080,7 @@
           <w:rFonts w:ascii="Times New Roman" w:hAnsi="Times New Roman" w:cs="Times New Roman"/>
           <w:sz w:val="24"/>
           <w:szCs w:val="24"/>
+          <w:highlight w:val="green"/>
           <w:lang w:val="ru-RU"/>
         </w:rPr>
       </w:pPr>
@@ -1090,8 +1101,19 @@
           <w:lang w:val="ru-RU"/>
         </w:rPr>
         <w:tab/>
+      </w:r>
+      <w:r>
+        <w:rPr>
+          <w:rFonts w:ascii="Times New Roman" w:hAnsi="Times New Roman" w:cs="Times New Roman"/>
+          <w:sz w:val="24"/>
+          <w:szCs w:val="24"/>
+          <w:highlight w:val="green"/>
+          <w:lang w:val="ru-RU"/>
+        </w:rPr>
         <w:t>Управление пользователями</w:t>
       </w:r>
+      <w:bookmarkStart w:id="0" w:name="_GoBack"/>
+      <w:bookmarkEnd w:id="0"/>
     </w:p>
     <w:p>
       <w:pPr>
@@ -1102,14 +1124,14 @@
           <w:rFonts w:ascii="Times New Roman" w:hAnsi="Times New Roman" w:cs="Times New Roman"/>
           <w:sz w:val="24"/>
           <w:szCs w:val="24"/>
-          <w:lang w:val="ru-RU"/>
-        </w:rPr>
-      </w:pPr>
-      <w:r>
-        <w:rPr>
-          <w:rFonts w:ascii="Times New Roman" w:hAnsi="Times New Roman" w:cs="Times New Roman"/>
-          <w:sz w:val="24"/>
-          <w:szCs w:val="24"/>
+        </w:rPr>
+      </w:pPr>
+      <w:r>
+        <w:rPr>
+          <w:rFonts w:ascii="Times New Roman" w:hAnsi="Times New Roman" w:cs="Times New Roman"/>
+          <w:sz w:val="24"/>
+          <w:szCs w:val="24"/>
+          <w:highlight w:val="green"/>
           <w:lang w:val="ru-RU"/>
         </w:rPr>
         <w:t>h)</w:t>
@@ -1119,6 +1141,7 @@
           <w:rFonts w:ascii="Times New Roman" w:hAnsi="Times New Roman" w:cs="Times New Roman"/>
           <w:sz w:val="24"/>
           <w:szCs w:val="24"/>
+          <w:highlight w:val="green"/>
           <w:lang w:val="ru-RU"/>
         </w:rPr>
         <w:tab/>
@@ -1166,6 +1189,7 @@
           <w:rFonts w:ascii="Times New Roman" w:hAnsi="Times New Roman" w:cs="Times New Roman"/>
           <w:sz w:val="24"/>
           <w:szCs w:val="24"/>
+          <w:highlight w:val="green"/>
           <w:lang w:val="ru-RU"/>
         </w:rPr>
       </w:pPr>
@@ -1186,6 +1210,15 @@
           <w:lang w:val="ru-RU"/>
         </w:rPr>
         <w:tab/>
+      </w:r>
+      <w:r>
+        <w:rPr>
+          <w:rFonts w:ascii="Times New Roman" w:hAnsi="Times New Roman" w:cs="Times New Roman"/>
+          <w:sz w:val="24"/>
+          <w:szCs w:val="24"/>
+          <w:highlight w:val="green"/>
+          <w:lang w:val="ru-RU"/>
+        </w:rPr>
         <w:t>Открытие файла с данными</w:t>
       </w:r>
     </w:p>
@@ -1206,6 +1239,7 @@
           <w:rFonts w:ascii="Times New Roman" w:hAnsi="Times New Roman" w:cs="Times New Roman"/>
           <w:sz w:val="24"/>
           <w:szCs w:val="24"/>
+          <w:highlight w:val="green"/>
           <w:lang w:val="ru-RU"/>
         </w:rPr>
         <w:t>b)</w:t>
@@ -1215,6 +1249,7 @@
           <w:rFonts w:ascii="Times New Roman" w:hAnsi="Times New Roman" w:cs="Times New Roman"/>
           <w:sz w:val="24"/>
           <w:szCs w:val="24"/>
+          <w:highlight w:val="green"/>
           <w:lang w:val="ru-RU"/>
         </w:rPr>
         <w:tab/>
@@ -1282,6 +1317,15 @@
           <w:lang w:val="ru-RU"/>
         </w:rPr>
         <w:tab/>
+      </w:r>
+      <w:r>
+        <w:rPr>
+          <w:rFonts w:ascii="Times New Roman" w:hAnsi="Times New Roman" w:cs="Times New Roman"/>
+          <w:sz w:val="24"/>
+          <w:szCs w:val="24"/>
+          <w:highlight w:val="green"/>
+          <w:lang w:val="ru-RU"/>
+        </w:rPr>
         <w:t>Различные процедуры поиска и фильтрации данных</w:t>
       </w:r>
     </w:p>
@@ -1294,6 +1338,7 @@
           <w:rFonts w:ascii="Times New Roman" w:hAnsi="Times New Roman" w:cs="Times New Roman"/>
           <w:sz w:val="24"/>
           <w:szCs w:val="24"/>
+          <w:highlight w:val="green"/>
           <w:lang w:val="ru-RU"/>
         </w:rPr>
       </w:pPr>
@@ -1314,6 +1359,15 @@
           <w:lang w:val="ru-RU"/>
         </w:rPr>
         <w:tab/>
+      </w:r>
+      <w:r>
+        <w:rPr>
+          <w:rFonts w:ascii="Times New Roman" w:hAnsi="Times New Roman" w:cs="Times New Roman"/>
+          <w:sz w:val="24"/>
+          <w:szCs w:val="24"/>
+          <w:highlight w:val="green"/>
+          <w:lang w:val="ru-RU"/>
+        </w:rPr>
         <w:t>Выход в меню 1-го уровня</w:t>
       </w:r>
     </w:p>
@@ -1334,6 +1388,7 @@
           <w:rFonts w:ascii="Times New Roman" w:hAnsi="Times New Roman" w:cs="Times New Roman"/>
           <w:sz w:val="24"/>
           <w:szCs w:val="24"/>
+          <w:highlight w:val="green"/>
           <w:lang w:val="ru-RU"/>
         </w:rPr>
         <w:t>4.</w:t>
@@ -1343,6 +1398,7 @@
           <w:rFonts w:ascii="Times New Roman" w:hAnsi="Times New Roman" w:cs="Times New Roman"/>
           <w:sz w:val="24"/>
           <w:szCs w:val="24"/>
+          <w:highlight w:val="green"/>
           <w:lang w:val="ru-RU"/>
         </w:rPr>
         <w:tab/>
@@ -1354,6 +1410,7 @@
           <w:rFonts w:ascii="Times New Roman" w:hAnsi="Times New Roman" w:cs="Times New Roman"/>
           <w:sz w:val="24"/>
           <w:szCs w:val="24"/>
+          <w:highlight w:val="green"/>
           <w:lang w:val="ru-RU"/>
         </w:rPr>
         <w:t>struct</w:t>
@@ -1364,6 +1421,7 @@
           <w:rFonts w:ascii="Times New Roman" w:hAnsi="Times New Roman" w:cs="Times New Roman"/>
           <w:sz w:val="24"/>
           <w:szCs w:val="24"/>
+          <w:highlight w:val="green"/>
           <w:lang w:val="ru-RU"/>
         </w:rPr>
         <w:t xml:space="preserve">), не менее </w:t>
@@ -1373,6 +1431,7 @@
           <w:rFonts w:ascii="Times New Roman" w:hAnsi="Times New Roman" w:cs="Times New Roman"/>
           <w:sz w:val="24"/>
           <w:szCs w:val="24"/>
+          <w:highlight w:val="green"/>
           <w:lang w:val="ru-RU"/>
         </w:rPr>
         <w:t>5</w:t>
@@ -1382,27 +1441,326 @@
           <w:rFonts w:ascii="Times New Roman" w:hAnsi="Times New Roman" w:cs="Times New Roman"/>
           <w:sz w:val="24"/>
           <w:szCs w:val="24"/>
-          <w:lang w:val="ru-RU"/>
-        </w:rPr>
-        <w:t>-и полей, обязательно предусмотреть использование вложенных структур.</w:t>
-      </w:r>
-      <w:r>
-        <w:rPr>
-          <w:rFonts w:ascii="Times New Roman" w:hAnsi="Times New Roman" w:cs="Times New Roman"/>
-          <w:sz w:val="24"/>
-          <w:szCs w:val="24"/>
+          <w:highlight w:val="green"/>
+          <w:lang w:val="ru-RU"/>
+        </w:rPr>
+        <w:t>-и полей, обязательно предусмотреть использование вложенных структур. Для студентов, претендующих на оценку «7» и выше, структур должно быть не менее двух (без учета структуры USER для авторизации пользователей). В случае если данные организованы в 2 или более структур, полей в них должно быть не менее 3-х. Обязательно наличие поля ДАТА и/или ВРЕМЯ.</w:t>
+      </w:r>
+    </w:p>
+    <w:p>
+      <w:pPr>
+        <w:spacing w:line="240" w:lineRule="auto"/>
+        <w:ind w:firstLine="540"/>
+        <w:jc w:val="both"/>
+        <w:rPr>
+          <w:rFonts w:ascii="Times New Roman" w:eastAsia="Times New Roman" w:hAnsi="Times New Roman" w:cs="Times New Roman"/>
+          <w:b/>
+          <w:sz w:val="24"/>
+          <w:szCs w:val="24"/>
+          <w:lang w:val="ru-RU"/>
+        </w:rPr>
+      </w:pPr>
+      <w:r>
+        <w:rPr>
+          <w:rFonts w:ascii="Times New Roman" w:eastAsia="Times New Roman" w:hAnsi="Times New Roman" w:cs="Times New Roman"/>
+          <w:b/>
+          <w:sz w:val="24"/>
+          <w:szCs w:val="24"/>
+          <w:lang w:val="ru-RU"/>
+        </w:rPr>
+        <w:t>Требования к поставке</w:t>
+      </w:r>
+    </w:p>
+    <w:p>
+      <w:pPr>
+        <w:spacing w:line="240" w:lineRule="auto"/>
+        <w:ind w:firstLine="540"/>
+        <w:jc w:val="both"/>
+        <w:rPr>
+          <w:rFonts w:ascii="Times New Roman" w:hAnsi="Times New Roman" w:cs="Times New Roman"/>
+          <w:sz w:val="24"/>
+          <w:szCs w:val="24"/>
+          <w:lang w:val="ru-RU"/>
+        </w:rPr>
+      </w:pPr>
+      <w:r>
+        <w:rPr>
+          <w:rFonts w:ascii="Times New Roman" w:hAnsi="Times New Roman" w:cs="Times New Roman"/>
+          <w:sz w:val="24"/>
+          <w:szCs w:val="24"/>
+          <w:lang w:val="ru-RU"/>
+        </w:rPr>
+        <w:t xml:space="preserve">Для </w:t>
+      </w:r>
+      <w:r>
+        <w:rPr>
+          <w:rFonts w:ascii="Times New Roman" w:hAnsi="Times New Roman" w:cs="Times New Roman"/>
+          <w:sz w:val="24"/>
+          <w:szCs w:val="24"/>
+          <w:lang w:val="ru-RU"/>
+        </w:rPr>
+        <w:t>зачета необходимо иметь рабочую программу на внешнем носителе.</w:t>
+      </w:r>
+    </w:p>
+    <w:p>
+      <w:pPr>
+        <w:spacing w:line="240" w:lineRule="auto"/>
+        <w:ind w:firstLine="540"/>
+        <w:jc w:val="both"/>
+        <w:rPr>
+          <w:rFonts w:ascii="Times New Roman" w:hAnsi="Times New Roman" w:cs="Times New Roman"/>
+          <w:sz w:val="24"/>
+          <w:szCs w:val="24"/>
+          <w:lang w:val="ru-RU"/>
+        </w:rPr>
+      </w:pPr>
+      <w:r>
+        <w:rPr>
+          <w:rFonts w:ascii="Times New Roman" w:eastAsia="Times New Roman" w:hAnsi="Times New Roman" w:cs="Times New Roman"/>
+          <w:b/>
+          <w:sz w:val="24"/>
+          <w:szCs w:val="24"/>
+          <w:lang w:val="ru-RU"/>
+        </w:rPr>
+        <w:t>Дополнительные требования:</w:t>
+      </w:r>
+    </w:p>
+    <w:p>
+      <w:pPr>
+        <w:spacing w:line="240" w:lineRule="auto"/>
+        <w:ind w:firstLine="540"/>
+        <w:jc w:val="both"/>
+        <w:rPr>
+          <w:rFonts w:ascii="Times New Roman" w:hAnsi="Times New Roman" w:cs="Times New Roman"/>
+          <w:sz w:val="24"/>
+          <w:szCs w:val="24"/>
+          <w:lang w:val="ru-RU"/>
+        </w:rPr>
+      </w:pPr>
+      <w:r>
+        <w:rPr>
+          <w:rFonts w:ascii="Times New Roman" w:hAnsi="Times New Roman" w:cs="Times New Roman"/>
+          <w:sz w:val="24"/>
+          <w:szCs w:val="24"/>
+          <w:lang w:val="ru-RU"/>
+        </w:rPr>
+        <w:t>1. Предусмотреть</w:t>
+      </w:r>
+      <w:r>
+        <w:rPr>
+          <w:rFonts w:ascii="Times New Roman" w:hAnsi="Times New Roman" w:cs="Times New Roman"/>
+          <w:sz w:val="24"/>
+          <w:szCs w:val="24"/>
+          <w:lang w:val="ru-RU"/>
+        </w:rPr>
+        <w:t xml:space="preserve"> обработку исключительных ситуаций.</w:t>
+      </w:r>
+    </w:p>
+    <w:p>
+      <w:pPr>
+        <w:spacing w:line="240" w:lineRule="auto"/>
+        <w:ind w:firstLine="540"/>
+        <w:jc w:val="both"/>
+        <w:rPr>
+          <w:rFonts w:ascii="Times New Roman" w:hAnsi="Times New Roman" w:cs="Times New Roman"/>
+          <w:sz w:val="24"/>
+          <w:szCs w:val="24"/>
+          <w:lang w:val="ru-RU"/>
+        </w:rPr>
+      </w:pPr>
+      <w:r>
+        <w:rPr>
+          <w:rFonts w:ascii="Times New Roman" w:hAnsi="Times New Roman" w:cs="Times New Roman"/>
+          <w:sz w:val="24"/>
+          <w:szCs w:val="24"/>
+          <w:lang w:val="ru-RU"/>
+        </w:rPr>
+        <w:t xml:space="preserve">2. </w:t>
+      </w:r>
+      <w:r>
+        <w:rPr>
+          <w:rFonts w:ascii="Times New Roman" w:hAnsi="Times New Roman" w:cs="Times New Roman"/>
+          <w:sz w:val="24"/>
+          <w:szCs w:val="24"/>
+          <w:highlight w:val="green"/>
+          <w:lang w:val="ru-RU"/>
+        </w:rPr>
+        <w:t>Предусмотреть использование различных встроенных функций для работы со строками.</w:t>
+      </w:r>
+    </w:p>
+    <w:p>
+      <w:pPr>
+        <w:spacing w:line="240" w:lineRule="auto"/>
+        <w:ind w:firstLine="540"/>
+        <w:jc w:val="both"/>
+        <w:rPr>
+          <w:rFonts w:ascii="Times New Roman" w:eastAsia="Times New Roman" w:hAnsi="Times New Roman" w:cs="Times New Roman"/>
+          <w:sz w:val="24"/>
+          <w:szCs w:val="24"/>
+          <w:lang w:val="ru-RU"/>
+        </w:rPr>
+      </w:pPr>
+      <w:r>
+        <w:rPr>
+          <w:rFonts w:ascii="Times New Roman" w:hAnsi="Times New Roman" w:cs="Times New Roman"/>
+          <w:sz w:val="24"/>
+          <w:szCs w:val="24"/>
+          <w:lang w:val="ru-RU"/>
+        </w:rPr>
+        <w:t xml:space="preserve">3. </w:t>
+      </w:r>
+      <w:r>
+        <w:rPr>
+          <w:rFonts w:ascii="Times New Roman" w:eastAsia="Times New Roman" w:hAnsi="Times New Roman" w:cs="Times New Roman"/>
+          <w:sz w:val="24"/>
+          <w:szCs w:val="24"/>
+          <w:highlight w:val="green"/>
+          <w:lang w:val="ru-RU"/>
+        </w:rPr>
+        <w:t>Построение программного кода должно соответствовать правилам, определенным в документе «</w:t>
+      </w:r>
+      <w:r>
+        <w:rPr>
+          <w:rFonts w:ascii="Times New Roman" w:eastAsia="Times New Roman" w:hAnsi="Times New Roman" w:cs="Times New Roman"/>
+          <w:sz w:val="24"/>
+          <w:szCs w:val="24"/>
+          <w:highlight w:val="green"/>
+        </w:rPr>
+        <w:t>Code</w:t>
+      </w:r>
+      <w:r>
+        <w:rPr>
+          <w:rFonts w:ascii="Times New Roman" w:eastAsia="Times New Roman" w:hAnsi="Times New Roman" w:cs="Times New Roman"/>
+          <w:sz w:val="24"/>
+          <w:szCs w:val="24"/>
+          <w:highlight w:val="green"/>
           <w:lang w:val="ru-RU"/>
         </w:rPr>
         <w:t xml:space="preserve"> </w:t>
       </w:r>
       <w:r>
         <w:rPr>
-          <w:rFonts w:ascii="Times New Roman" w:hAnsi="Times New Roman" w:cs="Times New Roman"/>
-          <w:sz w:val="24"/>
-          <w:szCs w:val="24"/>
-          <w:lang w:val="ru-RU"/>
-        </w:rPr>
-        <w:t>Для студентов, претендующих на оценку «7» и выше, структур должно быть не менее двух (без учета структуры USER для авторизации пользователей). В случае если данные организованы в 2 или более структур, полей в них должно быть не менее 3-х. Обязательно наличие поля ДАТА и/или ВРЕМЯ.</w:t>
+          <w:rFonts w:ascii="Times New Roman" w:eastAsia="Times New Roman" w:hAnsi="Times New Roman" w:cs="Times New Roman"/>
+          <w:sz w:val="24"/>
+          <w:szCs w:val="24"/>
+          <w:highlight w:val="green"/>
+        </w:rPr>
+        <w:t>Conventions</w:t>
+      </w:r>
+      <w:r>
+        <w:rPr>
+          <w:rFonts w:ascii="Times New Roman" w:eastAsia="Times New Roman" w:hAnsi="Times New Roman" w:cs="Times New Roman"/>
+          <w:sz w:val="24"/>
+          <w:szCs w:val="24"/>
+          <w:highlight w:val="green"/>
+          <w:lang w:val="ru-RU"/>
+        </w:rPr>
+        <w:t xml:space="preserve"> </w:t>
+      </w:r>
+      <w:r>
+        <w:rPr>
+          <w:rFonts w:ascii="Times New Roman" w:eastAsia="Times New Roman" w:hAnsi="Times New Roman" w:cs="Times New Roman"/>
+          <w:sz w:val="24"/>
+          <w:szCs w:val="24"/>
+          <w:highlight w:val="green"/>
+        </w:rPr>
+        <w:t>for</w:t>
+      </w:r>
+      <w:r>
+        <w:rPr>
+          <w:rFonts w:ascii="Times New Roman" w:eastAsia="Times New Roman" w:hAnsi="Times New Roman" w:cs="Times New Roman"/>
+          <w:sz w:val="24"/>
+          <w:szCs w:val="24"/>
+          <w:highlight w:val="green"/>
+          <w:lang w:val="ru-RU"/>
+        </w:rPr>
+        <w:t xml:space="preserve"> </w:t>
+      </w:r>
+      <w:r>
+        <w:rPr>
+          <w:rFonts w:ascii="Times New Roman" w:eastAsia="Times New Roman" w:hAnsi="Times New Roman" w:cs="Times New Roman"/>
+          <w:sz w:val="24"/>
+          <w:szCs w:val="24"/>
+          <w:highlight w:val="green"/>
+        </w:rPr>
+        <w:t>the</w:t>
+      </w:r>
+      <w:r>
+        <w:rPr>
+          <w:rFonts w:ascii="Times New Roman" w:eastAsia="Times New Roman" w:hAnsi="Times New Roman" w:cs="Times New Roman"/>
+          <w:sz w:val="24"/>
+          <w:szCs w:val="24"/>
+          <w:highlight w:val="green"/>
+          <w:lang w:val="ru-RU"/>
+        </w:rPr>
+        <w:t xml:space="preserve"> </w:t>
+      </w:r>
+      <w:r>
+        <w:rPr>
+          <w:rFonts w:ascii="Times New Roman" w:eastAsia="Times New Roman" w:hAnsi="Times New Roman" w:cs="Times New Roman"/>
+          <w:sz w:val="24"/>
+          <w:szCs w:val="24"/>
+          <w:highlight w:val="green"/>
+        </w:rPr>
+        <w:t>Java</w:t>
+      </w:r>
+      <w:r>
+        <w:rPr>
+          <w:rFonts w:ascii="Times New Roman" w:eastAsia="Times New Roman" w:hAnsi="Times New Roman" w:cs="Times New Roman"/>
+          <w:sz w:val="24"/>
+          <w:szCs w:val="24"/>
+          <w:highlight w:val="green"/>
+          <w:lang w:val="ru-RU"/>
+        </w:rPr>
+        <w:t>™</w:t>
+      </w:r>
+      <w:r>
+        <w:rPr>
+          <w:rFonts w:ascii="Times New Roman" w:eastAsia="Times New Roman" w:hAnsi="Times New Roman" w:cs="Times New Roman"/>
+          <w:sz w:val="24"/>
+          <w:szCs w:val="24"/>
+          <w:highlight w:val="green"/>
+          <w:lang w:val="ru-RU"/>
+        </w:rPr>
+        <w:t xml:space="preserve"> </w:t>
+      </w:r>
+      <w:r>
+        <w:rPr>
+          <w:rFonts w:ascii="Times New Roman" w:eastAsia="Times New Roman" w:hAnsi="Times New Roman" w:cs="Times New Roman"/>
+          <w:sz w:val="24"/>
+          <w:szCs w:val="24"/>
+          <w:highlight w:val="green"/>
+        </w:rPr>
+        <w:t>Programming</w:t>
+      </w:r>
+      <w:r>
+        <w:rPr>
+          <w:rFonts w:ascii="Times New Roman" w:eastAsia="Times New Roman" w:hAnsi="Times New Roman" w:cs="Times New Roman"/>
+          <w:sz w:val="24"/>
+          <w:szCs w:val="24"/>
+          <w:highlight w:val="green"/>
+          <w:lang w:val="ru-RU"/>
+        </w:rPr>
+        <w:t xml:space="preserve"> </w:t>
+      </w:r>
+      <w:r>
+        <w:rPr>
+          <w:rFonts w:ascii="Times New Roman" w:eastAsia="Times New Roman" w:hAnsi="Times New Roman" w:cs="Times New Roman"/>
+          <w:sz w:val="24"/>
+          <w:szCs w:val="24"/>
+          <w:highlight w:val="green"/>
+        </w:rPr>
+        <w:t>Language</w:t>
+      </w:r>
+      <w:r>
+        <w:rPr>
+          <w:rFonts w:ascii="Times New Roman" w:eastAsia="Times New Roman" w:hAnsi="Times New Roman" w:cs="Times New Roman"/>
+          <w:sz w:val="24"/>
+          <w:szCs w:val="24"/>
+          <w:highlight w:val="green"/>
+          <w:lang w:val="ru-RU"/>
+        </w:rPr>
+        <w:t>».</w:t>
       </w:r>
     </w:p>
     <w:p>
@@ -1411,296 +1769,6 @@
         <w:ind w:firstLine="540"/>
         <w:jc w:val="both"/>
         <w:rPr>
-          <w:rFonts w:ascii="Times New Roman" w:eastAsia="Times New Roman" w:hAnsi="Times New Roman" w:cs="Times New Roman"/>
-          <w:b/>
-          <w:sz w:val="24"/>
-          <w:szCs w:val="24"/>
-          <w:lang w:val="ru-RU"/>
-        </w:rPr>
-      </w:pPr>
-      <w:r>
-        <w:rPr>
-          <w:rFonts w:ascii="Times New Roman" w:eastAsia="Times New Roman" w:hAnsi="Times New Roman" w:cs="Times New Roman"/>
-          <w:b/>
-          <w:sz w:val="24"/>
-          <w:szCs w:val="24"/>
-          <w:lang w:val="ru-RU"/>
-        </w:rPr>
-        <w:t>Требования к поставке</w:t>
-      </w:r>
-    </w:p>
-    <w:p>
-      <w:pPr>
-        <w:spacing w:line="240" w:lineRule="auto"/>
-        <w:ind w:firstLine="540"/>
-        <w:jc w:val="both"/>
-        <w:rPr>
-          <w:rFonts w:ascii="Times New Roman" w:hAnsi="Times New Roman" w:cs="Times New Roman"/>
-          <w:sz w:val="24"/>
-          <w:szCs w:val="24"/>
-          <w:lang w:val="ru-RU"/>
-        </w:rPr>
-      </w:pPr>
-      <w:r>
-        <w:rPr>
-          <w:rFonts w:ascii="Times New Roman" w:hAnsi="Times New Roman" w:cs="Times New Roman"/>
-          <w:sz w:val="24"/>
-          <w:szCs w:val="24"/>
-          <w:lang w:val="ru-RU"/>
-        </w:rPr>
-        <w:t xml:space="preserve">Для </w:t>
-      </w:r>
-      <w:r>
-        <w:rPr>
-          <w:rFonts w:ascii="Times New Roman" w:hAnsi="Times New Roman" w:cs="Times New Roman"/>
-          <w:sz w:val="24"/>
-          <w:szCs w:val="24"/>
-          <w:lang w:val="ru-RU"/>
-        </w:rPr>
-        <w:t>зачета необходимо иметь рабочую программу на внешнем носителе.</w:t>
-      </w:r>
-    </w:p>
-    <w:p>
-      <w:pPr>
-        <w:spacing w:line="240" w:lineRule="auto"/>
-        <w:ind w:firstLine="540"/>
-        <w:jc w:val="both"/>
-        <w:rPr>
-          <w:rFonts w:ascii="Times New Roman" w:hAnsi="Times New Roman" w:cs="Times New Roman"/>
-          <w:sz w:val="24"/>
-          <w:szCs w:val="24"/>
-          <w:lang w:val="ru-RU"/>
-        </w:rPr>
-      </w:pPr>
-      <w:r>
-        <w:rPr>
-          <w:rFonts w:ascii="Times New Roman" w:eastAsia="Times New Roman" w:hAnsi="Times New Roman" w:cs="Times New Roman"/>
-          <w:b/>
-          <w:sz w:val="24"/>
-          <w:szCs w:val="24"/>
-          <w:lang w:val="ru-RU"/>
-        </w:rPr>
-        <w:t>Дополнительные требования:</w:t>
-      </w:r>
-    </w:p>
-    <w:p>
-      <w:pPr>
-        <w:spacing w:line="240" w:lineRule="auto"/>
-        <w:ind w:firstLine="540"/>
-        <w:jc w:val="both"/>
-        <w:rPr>
-          <w:rFonts w:ascii="Times New Roman" w:hAnsi="Times New Roman" w:cs="Times New Roman"/>
-          <w:sz w:val="24"/>
-          <w:szCs w:val="24"/>
-          <w:lang w:val="ru-RU"/>
-        </w:rPr>
-      </w:pPr>
-      <w:r>
-        <w:rPr>
-          <w:rFonts w:ascii="Times New Roman" w:hAnsi="Times New Roman" w:cs="Times New Roman"/>
-          <w:sz w:val="24"/>
-          <w:szCs w:val="24"/>
-          <w:lang w:val="ru-RU"/>
-        </w:rPr>
-        <w:t>1. Предусмотреть</w:t>
-      </w:r>
-      <w:r>
-        <w:rPr>
-          <w:rFonts w:ascii="Times New Roman" w:hAnsi="Times New Roman" w:cs="Times New Roman"/>
-          <w:sz w:val="24"/>
-          <w:szCs w:val="24"/>
-          <w:lang w:val="ru-RU"/>
-        </w:rPr>
-        <w:t xml:space="preserve"> обработку исключительных ситуаций.</w:t>
-      </w:r>
-    </w:p>
-    <w:p>
-      <w:pPr>
-        <w:spacing w:line="240" w:lineRule="auto"/>
-        <w:ind w:firstLine="540"/>
-        <w:jc w:val="both"/>
-        <w:rPr>
-          <w:rFonts w:ascii="Times New Roman" w:hAnsi="Times New Roman" w:cs="Times New Roman"/>
-          <w:sz w:val="24"/>
-          <w:szCs w:val="24"/>
-          <w:lang w:val="ru-RU"/>
-        </w:rPr>
-      </w:pPr>
-      <w:r>
-        <w:rPr>
-          <w:rFonts w:ascii="Times New Roman" w:hAnsi="Times New Roman" w:cs="Times New Roman"/>
-          <w:sz w:val="24"/>
-          <w:szCs w:val="24"/>
-          <w:lang w:val="ru-RU"/>
-        </w:rPr>
-        <w:t>2. Предусмотреть использование различных встроенных функций для работы со строками.</w:t>
-      </w:r>
-    </w:p>
-    <w:p>
-      <w:pPr>
-        <w:spacing w:line="240" w:lineRule="auto"/>
-        <w:ind w:firstLine="540"/>
-        <w:jc w:val="both"/>
-        <w:rPr>
-          <w:rFonts w:ascii="Times New Roman" w:eastAsia="Times New Roman" w:hAnsi="Times New Roman" w:cs="Times New Roman"/>
-          <w:sz w:val="24"/>
-          <w:szCs w:val="24"/>
-          <w:lang w:val="ru-RU"/>
-        </w:rPr>
-      </w:pPr>
-      <w:r>
-        <w:rPr>
-          <w:rFonts w:ascii="Times New Roman" w:hAnsi="Times New Roman" w:cs="Times New Roman"/>
-          <w:sz w:val="24"/>
-          <w:szCs w:val="24"/>
-          <w:lang w:val="ru-RU"/>
-        </w:rPr>
-        <w:t xml:space="preserve">3. </w:t>
-      </w:r>
-      <w:r>
-        <w:rPr>
-          <w:rFonts w:ascii="Times New Roman" w:eastAsia="Times New Roman" w:hAnsi="Times New Roman" w:cs="Times New Roman"/>
-          <w:sz w:val="24"/>
-          <w:szCs w:val="24"/>
-          <w:lang w:val="ru-RU"/>
-        </w:rPr>
-        <w:t>Построение программного кода должно соответствовать правилам, определенным в документе «</w:t>
-      </w:r>
-      <w:r>
-        <w:rPr>
-          <w:rFonts w:ascii="Times New Roman" w:eastAsia="Times New Roman" w:hAnsi="Times New Roman" w:cs="Times New Roman"/>
-          <w:sz w:val="24"/>
-          <w:szCs w:val="24"/>
-        </w:rPr>
-        <w:t>Code</w:t>
-      </w:r>
-      <w:r>
-        <w:rPr>
-          <w:rFonts w:ascii="Times New Roman" w:eastAsia="Times New Roman" w:hAnsi="Times New Roman" w:cs="Times New Roman"/>
-          <w:sz w:val="24"/>
-          <w:szCs w:val="24"/>
-          <w:lang w:val="ru-RU"/>
-        </w:rPr>
-        <w:t xml:space="preserve"> </w:t>
-      </w:r>
-      <w:r>
-        <w:rPr>
-          <w:rFonts w:ascii="Times New Roman" w:eastAsia="Times New Roman" w:hAnsi="Times New Roman" w:cs="Times New Roman"/>
-          <w:sz w:val="24"/>
-          <w:szCs w:val="24"/>
-        </w:rPr>
-        <w:t>Conventions</w:t>
-      </w:r>
-      <w:r>
-        <w:rPr>
-          <w:rFonts w:ascii="Times New Roman" w:eastAsia="Times New Roman" w:hAnsi="Times New Roman" w:cs="Times New Roman"/>
-          <w:sz w:val="24"/>
-          <w:szCs w:val="24"/>
-          <w:lang w:val="ru-RU"/>
-        </w:rPr>
-        <w:t xml:space="preserve"> </w:t>
-      </w:r>
-      <w:r>
-        <w:rPr>
-          <w:rFonts w:ascii="Times New Roman" w:eastAsia="Times New Roman" w:hAnsi="Times New Roman" w:cs="Times New Roman"/>
-          <w:sz w:val="24"/>
-          <w:szCs w:val="24"/>
-        </w:rPr>
-        <w:t>for</w:t>
-      </w:r>
-      <w:r>
-        <w:rPr>
-          <w:rFonts w:ascii="Times New Roman" w:eastAsia="Times New Roman" w:hAnsi="Times New Roman" w:cs="Times New Roman"/>
-          <w:sz w:val="24"/>
-          <w:szCs w:val="24"/>
-          <w:lang w:val="ru-RU"/>
-        </w:rPr>
-        <w:t xml:space="preserve"> </w:t>
-      </w:r>
-      <w:r>
-        <w:rPr>
-          <w:rFonts w:ascii="Times New Roman" w:eastAsia="Times New Roman" w:hAnsi="Times New Roman" w:cs="Times New Roman"/>
-          <w:sz w:val="24"/>
-          <w:szCs w:val="24"/>
-        </w:rPr>
-        <w:t>the</w:t>
-      </w:r>
-      <w:r>
-        <w:rPr>
-          <w:rFonts w:ascii="Times New Roman" w:eastAsia="Times New Roman" w:hAnsi="Times New Roman" w:cs="Times New Roman"/>
-          <w:sz w:val="24"/>
-          <w:szCs w:val="24"/>
-          <w:lang w:val="ru-RU"/>
-        </w:rPr>
-        <w:t xml:space="preserve"> </w:t>
-      </w:r>
-      <w:r>
-        <w:rPr>
-          <w:rFonts w:ascii="Times New Roman" w:eastAsia="Times New Roman" w:hAnsi="Times New Roman" w:cs="Times New Roman"/>
-          <w:sz w:val="24"/>
-          <w:szCs w:val="24"/>
-        </w:rPr>
-        <w:t>Java</w:t>
-      </w:r>
-      <w:r>
-        <w:rPr>
-          <w:rFonts w:ascii="Times New Roman" w:eastAsia="Times New Roman" w:hAnsi="Times New Roman" w:cs="Times New Roman"/>
-          <w:sz w:val="24"/>
-          <w:szCs w:val="24"/>
-          <w:lang w:val="ru-RU"/>
-        </w:rPr>
-        <w:t>™</w:t>
-      </w:r>
-      <w:r>
-        <w:rPr>
-          <w:rFonts w:ascii="Times New Roman" w:eastAsia="Times New Roman" w:hAnsi="Times New Roman" w:cs="Times New Roman"/>
-          <w:sz w:val="24"/>
-          <w:szCs w:val="24"/>
-          <w:lang w:val="ru-RU"/>
-        </w:rPr>
-        <w:t xml:space="preserve"> </w:t>
-      </w:r>
-      <w:r>
-        <w:rPr>
-          <w:rFonts w:ascii="Times New Roman" w:eastAsia="Times New Roman" w:hAnsi="Times New Roman" w:cs="Times New Roman"/>
-          <w:sz w:val="24"/>
-          <w:szCs w:val="24"/>
-        </w:rPr>
-        <w:t>Programming</w:t>
-      </w:r>
-      <w:r>
-        <w:rPr>
-          <w:rFonts w:ascii="Times New Roman" w:eastAsia="Times New Roman" w:hAnsi="Times New Roman" w:cs="Times New Roman"/>
-          <w:sz w:val="24"/>
-          <w:szCs w:val="24"/>
-          <w:lang w:val="ru-RU"/>
-        </w:rPr>
-        <w:t xml:space="preserve"> </w:t>
-      </w:r>
-      <w:r>
-        <w:rPr>
-          <w:rFonts w:ascii="Times New Roman" w:eastAsia="Times New Roman" w:hAnsi="Times New Roman" w:cs="Times New Roman"/>
-          <w:sz w:val="24"/>
-          <w:szCs w:val="24"/>
-        </w:rPr>
-        <w:t>Language</w:t>
-      </w:r>
-      <w:r>
-        <w:rPr>
-          <w:rFonts w:ascii="Times New Roman" w:eastAsia="Times New Roman" w:hAnsi="Times New Roman" w:cs="Times New Roman"/>
-          <w:sz w:val="24"/>
-          <w:szCs w:val="24"/>
-          <w:lang w:val="ru-RU"/>
-        </w:rPr>
-        <w:t>».</w:t>
-      </w:r>
-    </w:p>
-    <w:p>
-      <w:pPr>
-        <w:spacing w:line="240" w:lineRule="auto"/>
-        <w:ind w:firstLine="540"/>
-        <w:jc w:val="both"/>
-        <w:rPr>
           <w:rFonts w:ascii="Times New Roman" w:hAnsi="Times New Roman" w:cs="Times New Roman"/>
           <w:sz w:val="24"/>
           <w:szCs w:val="24"/>
@@ -1715,13 +1783,24 @@
           <w:lang w:val="ru-RU"/>
         </w:rPr>
         <w:lastRenderedPageBreak/>
-        <w:t xml:space="preserve">4. Все данные, хранимые </w:t>
-      </w:r>
-      <w:r>
-        <w:rPr>
-          <w:rFonts w:ascii="Times New Roman" w:hAnsi="Times New Roman" w:cs="Times New Roman"/>
-          <w:sz w:val="24"/>
-          <w:szCs w:val="24"/>
+        <w:t xml:space="preserve">4. </w:t>
+      </w:r>
+      <w:r>
+        <w:rPr>
+          <w:rFonts w:ascii="Times New Roman" w:hAnsi="Times New Roman" w:cs="Times New Roman"/>
+          <w:sz w:val="24"/>
+          <w:szCs w:val="24"/>
+          <w:highlight w:val="green"/>
+          <w:lang w:val="ru-RU"/>
+        </w:rPr>
+        <w:t xml:space="preserve">Все данные, хранимые </w:t>
+      </w:r>
+      <w:r>
+        <w:rPr>
+          <w:rFonts w:ascii="Times New Roman" w:hAnsi="Times New Roman" w:cs="Times New Roman"/>
+          <w:sz w:val="24"/>
+          <w:szCs w:val="24"/>
+          <w:highlight w:val="green"/>
           <w:lang w:val="ru-RU"/>
         </w:rPr>
         <w:t>в файлах,</w:t>
@@ -1731,6 +1810,7 @@
           <w:rFonts w:ascii="Times New Roman" w:hAnsi="Times New Roman" w:cs="Times New Roman"/>
           <w:sz w:val="24"/>
           <w:szCs w:val="24"/>
+          <w:highlight w:val="green"/>
           <w:lang w:val="ru-RU"/>
         </w:rPr>
         <w:t xml:space="preserve"> должны быть осмыслены: недопустимо на защите представлять проект, </w:t>
@@ -1740,6 +1820,7 @@
           <w:rFonts w:ascii="Times New Roman" w:hAnsi="Times New Roman" w:cs="Times New Roman"/>
           <w:sz w:val="24"/>
           <w:szCs w:val="24"/>
+          <w:highlight w:val="green"/>
           <w:lang w:val="ru-RU"/>
         </w:rPr>
         <w:t>где, например</w:t>
@@ -1749,6 +1830,7 @@
           <w:rFonts w:ascii="Times New Roman" w:hAnsi="Times New Roman" w:cs="Times New Roman"/>
           <w:sz w:val="24"/>
           <w:szCs w:val="24"/>
+          <w:highlight w:val="green"/>
           <w:lang w:val="ru-RU"/>
         </w:rPr>
         <w:t>, в поле ФАМИЛИЯ содержится информация из набора символов типа «</w:t>
@@ -1759,6 +1841,7 @@
           <w:rFonts w:ascii="Times New Roman" w:hAnsi="Times New Roman" w:cs="Times New Roman"/>
           <w:sz w:val="24"/>
           <w:szCs w:val="24"/>
+          <w:highlight w:val="green"/>
           <w:lang w:val="ru-RU"/>
         </w:rPr>
         <w:t>ййййй</w:t>
@@ -1769,6 +1852,7 @@
           <w:rFonts w:ascii="Times New Roman" w:hAnsi="Times New Roman" w:cs="Times New Roman"/>
           <w:sz w:val="24"/>
           <w:szCs w:val="24"/>
+          <w:highlight w:val="green"/>
           <w:lang w:val="ru-RU"/>
         </w:rPr>
         <w:t>» или «</w:t>
@@ -1779,6 +1863,7 @@
           <w:rFonts w:ascii="Times New Roman" w:hAnsi="Times New Roman" w:cs="Times New Roman"/>
           <w:sz w:val="24"/>
           <w:szCs w:val="24"/>
+          <w:highlight w:val="green"/>
           <w:lang w:val="ru-RU"/>
         </w:rPr>
         <w:t>ыыыыы</w:t>
@@ -1789,18 +1874,10 @@
           <w:rFonts w:ascii="Times New Roman" w:hAnsi="Times New Roman" w:cs="Times New Roman"/>
           <w:sz w:val="24"/>
           <w:szCs w:val="24"/>
-          <w:lang w:val="ru-RU"/>
-        </w:rPr>
-        <w:t>». Такие проекты не допускаются к защите</w:t>
-      </w:r>
-      <w:r>
-        <w:rPr>
-          <w:rFonts w:ascii="Times New Roman" w:hAnsi="Times New Roman" w:cs="Times New Roman"/>
-          <w:sz w:val="24"/>
-          <w:szCs w:val="24"/>
-          <w:lang w:val="ru-RU"/>
-        </w:rPr>
-        <w:t>.</w:t>
+          <w:highlight w:val="green"/>
+          <w:lang w:val="ru-RU"/>
+        </w:rPr>
+        <w:t>». Такие проекты не допускаются к защите.</w:t>
       </w:r>
     </w:p>
     <w:p>

</xml_diff>

<commit_message>
Major update, see description, requirements were updated
moved Data implementation to a separate file, implemented date parsing function, renamed  pch.h to header.h and pch.cpp to main.cpp
changed readme.md formatting
Changed the requirements file
</commit_message>
<xml_diff>
--- a/Бланк задания ОКП  2020 весна.docx
+++ b/Бланк задания ОКП  2020 весна.docx
@@ -24,7 +24,163 @@
     <w:p>
       <w:pPr>
         <w:spacing w:line="240" w:lineRule="auto"/>
-        <w:jc w:val="center"/>
+        <w:rPr>
+          <w:lang w:val="ru-RU"/>
+        </w:rPr>
+      </w:pPr>
+    </w:p>
+    <w:p>
+      <w:pPr>
+        <w:spacing w:line="240" w:lineRule="auto"/>
+        <w:rPr>
+          <w:lang w:val="ru-RU"/>
+        </w:rPr>
+      </w:pPr>
+      <w:r>
+        <w:rPr>
+          <w:rFonts w:ascii="Times New Roman" w:eastAsia="Times New Roman" w:hAnsi="Times New Roman" w:cs="Times New Roman"/>
+          <w:b/>
+          <w:sz w:val="24"/>
+          <w:szCs w:val="24"/>
+          <w:lang w:val="ru-RU"/>
+        </w:rPr>
+        <w:t>Факульте</w:t>
+      </w:r>
+      <w:r>
+        <w:rPr>
+          <w:rFonts w:ascii="Times New Roman" w:eastAsia="Times New Roman" w:hAnsi="Times New Roman" w:cs="Times New Roman"/>
+          <w:b/>
+          <w:sz w:val="24"/>
+          <w:szCs w:val="24"/>
+          <w:lang w:val="ru-RU"/>
+        </w:rPr>
+        <w:t>т:</w:t>
+      </w:r>
+      <w:r>
+        <w:rPr>
+          <w:rFonts w:ascii="Times New Roman" w:eastAsia="Times New Roman" w:hAnsi="Times New Roman" w:cs="Times New Roman"/>
+          <w:sz w:val="24"/>
+          <w:szCs w:val="24"/>
+          <w:lang w:val="ru-RU"/>
+        </w:rPr>
+        <w:t xml:space="preserve"> </w:t>
+      </w:r>
+      <w:r>
+        <w:rPr>
+          <w:rFonts w:ascii="Times New Roman" w:eastAsia="Times New Roman" w:hAnsi="Times New Roman" w:cs="Times New Roman"/>
+          <w:sz w:val="24"/>
+          <w:szCs w:val="24"/>
+          <w:u w:val="single"/>
+          <w:lang w:val="ru-RU"/>
+        </w:rPr>
+        <w:t xml:space="preserve">инженерно-экономический </w:t>
+      </w:r>
+    </w:p>
+    <w:p>
+      <w:pPr>
+        <w:spacing w:line="240" w:lineRule="auto"/>
+        <w:rPr>
+          <w:lang w:val="ru-RU"/>
+        </w:rPr>
+      </w:pPr>
+      <w:r>
+        <w:rPr>
+          <w:rFonts w:ascii="Times New Roman" w:eastAsia="Times New Roman" w:hAnsi="Times New Roman" w:cs="Times New Roman"/>
+          <w:sz w:val="24"/>
+          <w:szCs w:val="24"/>
+          <w:lang w:val="ru-RU"/>
+        </w:rPr>
+        <w:tab/>
+      </w:r>
+      <w:r>
+        <w:rPr>
+          <w:rFonts w:ascii="Times New Roman" w:eastAsia="Times New Roman" w:hAnsi="Times New Roman" w:cs="Times New Roman"/>
+          <w:sz w:val="24"/>
+          <w:szCs w:val="24"/>
+          <w:lang w:val="ru-RU"/>
+        </w:rPr>
+        <w:tab/>
+        <w:t>«</w:t>
+      </w:r>
+      <w:r>
+        <w:rPr>
+          <w:rFonts w:ascii="Times New Roman" w:eastAsia="Times New Roman" w:hAnsi="Times New Roman" w:cs="Times New Roman"/>
+          <w:sz w:val="24"/>
+          <w:szCs w:val="24"/>
+          <w:lang w:val="ru-RU"/>
+        </w:rPr>
+        <w:t>УТВЕРЖДАЮ</w:t>
+      </w:r>
+      <w:r>
+        <w:rPr>
+          <w:rFonts w:ascii="Times New Roman" w:eastAsia="Times New Roman" w:hAnsi="Times New Roman" w:cs="Times New Roman"/>
+          <w:sz w:val="24"/>
+          <w:szCs w:val="24"/>
+          <w:lang w:val="ru-RU"/>
+        </w:rPr>
+        <w:t>»</w:t>
+      </w:r>
+    </w:p>
+    <w:p>
+      <w:pPr>
+        <w:spacing w:line="240" w:lineRule="auto"/>
+        <w:rPr>
+          <w:lang w:val="ru-RU"/>
+        </w:rPr>
+      </w:pPr>
+      <w:r>
+        <w:rPr>
+          <w:rFonts w:ascii="Times New Roman" w:eastAsia="Times New Roman" w:hAnsi="Times New Roman" w:cs="Times New Roman"/>
+          <w:b/>
+          <w:sz w:val="24"/>
+          <w:szCs w:val="24"/>
+          <w:lang w:val="ru-RU"/>
+        </w:rPr>
+        <w:t>Заведующий</w:t>
+      </w:r>
+      <w:r>
+        <w:rPr>
+          <w:rFonts w:ascii="Times New Roman" w:eastAsia="Times New Roman" w:hAnsi="Times New Roman" w:cs="Times New Roman"/>
+          <w:b/>
+          <w:sz w:val="24"/>
+          <w:szCs w:val="24"/>
+          <w:lang w:val="ru-RU"/>
+        </w:rPr>
+        <w:t xml:space="preserve"> кафедр</w:t>
+      </w:r>
+      <w:r>
+        <w:rPr>
+          <w:rFonts w:ascii="Times New Roman" w:eastAsia="Times New Roman" w:hAnsi="Times New Roman" w:cs="Times New Roman"/>
+          <w:b/>
+          <w:sz w:val="24"/>
+          <w:szCs w:val="24"/>
+          <w:lang w:val="ru-RU"/>
+        </w:rPr>
+        <w:t>ой</w:t>
+      </w:r>
+      <w:r>
+        <w:rPr>
+          <w:rFonts w:ascii="Times New Roman" w:eastAsia="Times New Roman" w:hAnsi="Times New Roman" w:cs="Times New Roman"/>
+          <w:sz w:val="24"/>
+          <w:szCs w:val="24"/>
+          <w:lang w:val="ru-RU"/>
+        </w:rPr>
+        <w:t xml:space="preserve">          </w:t>
+      </w:r>
+      <w:r>
+        <w:rPr>
+          <w:rFonts w:ascii="Times New Roman" w:eastAsia="Times New Roman" w:hAnsi="Times New Roman" w:cs="Times New Roman"/>
+          <w:sz w:val="24"/>
+          <w:szCs w:val="24"/>
+          <w:u w:val="single"/>
+          <w:lang w:val="ru-RU"/>
+        </w:rPr>
+        <w:t>ЭИ</w:t>
+      </w:r>
+    </w:p>
+    <w:p>
+      <w:pPr>
+        <w:spacing w:line="240" w:lineRule="auto"/>
         <w:rPr>
           <w:lang w:val="ru-RU"/>
         </w:rPr>
@@ -37,7 +193,7 @@
           <w:szCs w:val="20"/>
           <w:lang w:val="ru-RU"/>
         </w:rPr>
-        <w:t>(</w:t>
+        <w:tab/>
       </w:r>
       <w:r>
         <w:rPr>
@@ -47,7 +203,7 @@
           <w:szCs w:val="20"/>
           <w:lang w:val="ru-RU"/>
         </w:rPr>
-        <w:t>название ВУЗа</w:t>
+        <w:tab/>
       </w:r>
       <w:r>
         <w:rPr>
@@ -57,52 +213,24 @@
           <w:szCs w:val="20"/>
           <w:lang w:val="ru-RU"/>
         </w:rPr>
-        <w:t>)</w:t>
-      </w:r>
-    </w:p>
-    <w:p>
-      <w:pPr>
-        <w:spacing w:line="240" w:lineRule="auto"/>
-        <w:rPr>
-          <w:lang w:val="ru-RU"/>
-        </w:rPr>
-      </w:pPr>
-    </w:p>
-    <w:p>
-      <w:pPr>
-        <w:spacing w:line="240" w:lineRule="auto"/>
-        <w:rPr>
-          <w:lang w:val="ru-RU"/>
-        </w:rPr>
-      </w:pPr>
-      <w:r>
-        <w:rPr>
-          <w:rFonts w:ascii="Times New Roman" w:eastAsia="Times New Roman" w:hAnsi="Times New Roman" w:cs="Times New Roman"/>
-          <w:b/>
-          <w:sz w:val="24"/>
-          <w:szCs w:val="24"/>
-          <w:lang w:val="ru-RU"/>
-        </w:rPr>
-        <w:t>Факульте</w:t>
-      </w:r>
-      <w:r>
-        <w:rPr>
-          <w:rFonts w:ascii="Times New Roman" w:eastAsia="Times New Roman" w:hAnsi="Times New Roman" w:cs="Times New Roman"/>
-          <w:b/>
-          <w:sz w:val="24"/>
-          <w:szCs w:val="24"/>
-          <w:lang w:val="ru-RU"/>
-        </w:rPr>
-        <w:t>т:</w:t>
-      </w:r>
-      <w:r>
-        <w:rPr>
-          <w:rFonts w:ascii="Times New Roman" w:eastAsia="Times New Roman" w:hAnsi="Times New Roman" w:cs="Times New Roman"/>
-          <w:sz w:val="24"/>
-          <w:szCs w:val="24"/>
-          <w:lang w:val="ru-RU"/>
-        </w:rPr>
-        <w:t xml:space="preserve"> </w:t>
+        <w:tab/>
+      </w:r>
+    </w:p>
+    <w:p>
+      <w:pPr>
+        <w:spacing w:line="240" w:lineRule="auto"/>
+        <w:rPr>
+          <w:lang w:val="ru-RU"/>
+        </w:rPr>
+      </w:pPr>
+      <w:r>
+        <w:rPr>
+          <w:rFonts w:ascii="Times New Roman" w:eastAsia="Times New Roman" w:hAnsi="Times New Roman" w:cs="Times New Roman"/>
+          <w:sz w:val="24"/>
+          <w:szCs w:val="24"/>
+          <w:lang w:val="ru-RU"/>
+        </w:rPr>
+        <w:t>«__</w:t>
       </w:r>
       <w:r>
         <w:rPr>
@@ -112,53 +240,53 @@
           <w:u w:val="single"/>
           <w:lang w:val="ru-RU"/>
         </w:rPr>
-        <w:t xml:space="preserve">инженерно-экономический </w:t>
-      </w:r>
-    </w:p>
-    <w:p>
-      <w:pPr>
-        <w:spacing w:line="240" w:lineRule="auto"/>
-        <w:rPr>
-          <w:lang w:val="ru-RU"/>
-        </w:rPr>
-      </w:pPr>
-      <w:r>
-        <w:rPr>
-          <w:rFonts w:ascii="Times New Roman" w:eastAsia="Times New Roman" w:hAnsi="Times New Roman" w:cs="Times New Roman"/>
-          <w:sz w:val="24"/>
-          <w:szCs w:val="24"/>
-          <w:lang w:val="ru-RU"/>
-        </w:rPr>
-        <w:tab/>
-      </w:r>
-      <w:r>
-        <w:rPr>
-          <w:rFonts w:ascii="Times New Roman" w:eastAsia="Times New Roman" w:hAnsi="Times New Roman" w:cs="Times New Roman"/>
-          <w:sz w:val="24"/>
-          <w:szCs w:val="24"/>
-          <w:lang w:val="ru-RU"/>
-        </w:rPr>
-        <w:tab/>
-        <w:t>«</w:t>
-      </w:r>
-      <w:r>
-        <w:rPr>
-          <w:rFonts w:ascii="Times New Roman" w:eastAsia="Times New Roman" w:hAnsi="Times New Roman" w:cs="Times New Roman"/>
-          <w:sz w:val="24"/>
-          <w:szCs w:val="24"/>
-          <w:lang w:val="ru-RU"/>
-        </w:rPr>
-        <w:t>УТВЕРЖДАЮ</w:t>
-      </w:r>
-      <w:r>
-        <w:rPr>
-          <w:rFonts w:ascii="Times New Roman" w:eastAsia="Times New Roman" w:hAnsi="Times New Roman" w:cs="Times New Roman"/>
-          <w:sz w:val="24"/>
-          <w:szCs w:val="24"/>
-          <w:lang w:val="ru-RU"/>
-        </w:rPr>
-        <w:t>»</w:t>
-      </w:r>
+        <w:t>10</w:t>
+      </w:r>
+      <w:r>
+        <w:rPr>
+          <w:rFonts w:ascii="Times New Roman" w:eastAsia="Times New Roman" w:hAnsi="Times New Roman" w:cs="Times New Roman"/>
+          <w:sz w:val="24"/>
+          <w:szCs w:val="24"/>
+          <w:lang w:val="ru-RU"/>
+        </w:rPr>
+        <w:t>__» ____</w:t>
+      </w:r>
+      <w:r>
+        <w:rPr>
+          <w:rFonts w:ascii="Times New Roman" w:eastAsia="Times New Roman" w:hAnsi="Times New Roman" w:cs="Times New Roman"/>
+          <w:sz w:val="24"/>
+          <w:szCs w:val="24"/>
+          <w:u w:val="single"/>
+          <w:lang w:val="ru-RU"/>
+        </w:rPr>
+        <w:t>февраля</w:t>
+      </w:r>
+      <w:r>
+        <w:rPr>
+          <w:rFonts w:ascii="Times New Roman" w:eastAsia="Times New Roman" w:hAnsi="Times New Roman" w:cs="Times New Roman"/>
+          <w:sz w:val="24"/>
+          <w:szCs w:val="24"/>
+          <w:lang w:val="ru-RU"/>
+        </w:rPr>
+        <w:t>________ 2020</w:t>
+      </w:r>
+      <w:r>
+        <w:rPr>
+          <w:rFonts w:ascii="Times New Roman" w:eastAsia="Times New Roman" w:hAnsi="Times New Roman" w:cs="Times New Roman"/>
+          <w:sz w:val="24"/>
+          <w:szCs w:val="24"/>
+          <w:lang w:val="ru-RU"/>
+        </w:rPr>
+        <w:t>г.</w:t>
+      </w:r>
+    </w:p>
+    <w:p>
+      <w:pPr>
+        <w:spacing w:line="360" w:lineRule="auto"/>
+        <w:rPr>
+          <w:lang w:val="ru-RU"/>
+        </w:rPr>
+      </w:pPr>
     </w:p>
     <w:p>
       <w:pPr>
@@ -271,6 +399,137 @@
       <w:r>
         <w:rPr>
           <w:rFonts w:ascii="Times New Roman" w:eastAsia="Times New Roman" w:hAnsi="Times New Roman" w:cs="Times New Roman"/>
+          <w:sz w:val="24"/>
+          <w:szCs w:val="24"/>
+          <w:lang w:val="ru-RU"/>
+        </w:rPr>
+        <w:tab/>
+      </w:r>
+      <w:r>
+        <w:rPr>
+          <w:rFonts w:ascii="Times New Roman" w:eastAsia="Times New Roman" w:hAnsi="Times New Roman" w:cs="Times New Roman"/>
+          <w:b/>
+          <w:sz w:val="24"/>
+          <w:szCs w:val="24"/>
+          <w:lang w:val="ru-RU"/>
+        </w:rPr>
+        <w:t>Студе</w:t>
+      </w:r>
+      <w:r>
+        <w:rPr>
+          <w:rFonts w:ascii="Times New Roman" w:eastAsia="Times New Roman" w:hAnsi="Times New Roman" w:cs="Times New Roman"/>
+          <w:b/>
+          <w:sz w:val="24"/>
+          <w:szCs w:val="24"/>
+          <w:lang w:val="ru-RU"/>
+        </w:rPr>
+        <w:t>нту___</w:t>
+      </w:r>
+      <w:r>
+        <w:rPr>
+          <w:rFonts w:ascii="Times New Roman" w:eastAsia="Times New Roman" w:hAnsi="Times New Roman" w:cs="Times New Roman"/>
+          <w:sz w:val="24"/>
+          <w:szCs w:val="24"/>
+          <w:lang w:val="ru-RU"/>
+        </w:rPr>
+        <w:t>____</w:t>
+      </w:r>
+      <w:r>
+        <w:rPr>
+          <w:rFonts w:ascii="Times New Roman" w:eastAsia="Times New Roman" w:hAnsi="Times New Roman" w:cs="Times New Roman"/>
+          <w:sz w:val="24"/>
+          <w:szCs w:val="24"/>
+          <w:u w:val="single"/>
+          <w:lang w:val="ru-RU"/>
+        </w:rPr>
+        <w:t>Вайзин Никита Сергеевич</w:t>
+      </w:r>
+      <w:r>
+        <w:rPr>
+          <w:rFonts w:ascii="Times New Roman" w:eastAsia="Times New Roman" w:hAnsi="Times New Roman" w:cs="Times New Roman"/>
+          <w:b/>
+          <w:sz w:val="24"/>
+          <w:szCs w:val="24"/>
+          <w:lang w:val="ru-RU"/>
+        </w:rPr>
+        <w:t>__________</w:t>
+      </w:r>
+      <w:r>
+        <w:rPr>
+          <w:rFonts w:ascii="Times New Roman" w:eastAsia="Times New Roman" w:hAnsi="Times New Roman" w:cs="Times New Roman"/>
+          <w:b/>
+          <w:sz w:val="24"/>
+          <w:szCs w:val="24"/>
+          <w:lang w:val="ru-RU"/>
+        </w:rPr>
+        <w:t>___гр.</w:t>
+      </w:r>
+      <w:r>
+        <w:rPr>
+          <w:rFonts w:ascii="Times New Roman" w:eastAsia="Times New Roman" w:hAnsi="Times New Roman" w:cs="Times New Roman"/>
+          <w:sz w:val="24"/>
+          <w:szCs w:val="24"/>
+          <w:lang w:val="ru-RU"/>
+        </w:rPr>
+        <w:t>__</w:t>
+      </w:r>
+      <w:r>
+        <w:rPr>
+          <w:rFonts w:ascii="Times New Roman" w:eastAsia="Times New Roman" w:hAnsi="Times New Roman" w:cs="Times New Roman"/>
+          <w:sz w:val="24"/>
+          <w:szCs w:val="24"/>
+          <w:lang w:val="ru-RU"/>
+        </w:rPr>
+        <w:t>___</w:t>
+      </w:r>
+      <w:r>
+        <w:rPr>
+          <w:rFonts w:ascii="Times New Roman" w:eastAsia="Times New Roman" w:hAnsi="Times New Roman" w:cs="Times New Roman"/>
+          <w:sz w:val="24"/>
+          <w:szCs w:val="24"/>
+          <w:lang w:val="ru-RU"/>
+        </w:rPr>
+        <w:t xml:space="preserve"> </w:t>
+      </w:r>
+      <w:r>
+        <w:rPr>
+          <w:rFonts w:ascii="Times New Roman" w:eastAsia="Times New Roman" w:hAnsi="Times New Roman" w:cs="Times New Roman"/>
+          <w:sz w:val="24"/>
+          <w:szCs w:val="24"/>
+          <w:u w:val="single"/>
+          <w:lang w:val="ru-RU"/>
+        </w:rPr>
+        <w:t>972301</w:t>
+      </w:r>
+      <w:r>
+        <w:rPr>
+          <w:rFonts w:ascii="Times New Roman" w:eastAsia="Times New Roman" w:hAnsi="Times New Roman" w:cs="Times New Roman"/>
+          <w:sz w:val="24"/>
+          <w:szCs w:val="24"/>
+          <w:lang w:val="ru-RU"/>
+        </w:rPr>
+        <w:t>____</w:t>
+      </w:r>
+      <w:r>
+        <w:rPr>
+          <w:rFonts w:ascii="Times New Roman" w:eastAsia="Times New Roman" w:hAnsi="Times New Roman" w:cs="Times New Roman"/>
+          <w:sz w:val="24"/>
+          <w:szCs w:val="24"/>
+          <w:lang w:val="ru-RU"/>
+        </w:rPr>
+        <w:t>___</w:t>
+      </w:r>
+    </w:p>
+    <w:p>
+      <w:pPr>
+        <w:spacing w:line="240" w:lineRule="auto"/>
+        <w:rPr>
+          <w:lang w:val="ru-RU"/>
+        </w:rPr>
+      </w:pPr>
+      <w:r>
+        <w:rPr>
+          <w:rFonts w:ascii="Times New Roman" w:eastAsia="Times New Roman" w:hAnsi="Times New Roman" w:cs="Times New Roman"/>
           <w:b/>
           <w:sz w:val="24"/>
           <w:szCs w:val="24"/>
@@ -542,16 +801,35 @@
           <w:szCs w:val="24"/>
           <w:lang w:val="ru-RU"/>
         </w:rPr>
-        <w:t xml:space="preserve">Общее задание: </w:t>
-      </w:r>
-      <w:r>
-        <w:rPr>
-          <w:rFonts w:ascii="Times New Roman" w:eastAsia="Times New Roman" w:hAnsi="Times New Roman" w:cs="Times New Roman"/>
-          <w:sz w:val="24"/>
-          <w:szCs w:val="24"/>
-          <w:lang w:val="ru-RU"/>
-        </w:rPr>
-        <w:t xml:space="preserve">Создать консольное приложение на языке </w:t>
+        <w:t>Общее задание</w:t>
+      </w:r>
+      <w:r>
+        <w:rPr>
+          <w:rFonts w:ascii="Times New Roman" w:eastAsia="Times New Roman" w:hAnsi="Times New Roman" w:cs="Times New Roman"/>
+          <w:b/>
+          <w:sz w:val="24"/>
+          <w:szCs w:val="24"/>
+          <w:lang w:val="ru-RU"/>
+        </w:rPr>
+        <w:t xml:space="preserve">: </w:t>
+      </w:r>
+      <w:r>
+        <w:rPr>
+          <w:rFonts w:ascii="Times New Roman" w:eastAsia="Times New Roman" w:hAnsi="Times New Roman" w:cs="Times New Roman"/>
+          <w:sz w:val="24"/>
+          <w:szCs w:val="24"/>
+          <w:lang w:val="ru-RU"/>
+        </w:rPr>
+        <w:t>создать</w:t>
+      </w:r>
+      <w:r>
+        <w:rPr>
+          <w:rFonts w:ascii="Times New Roman" w:eastAsia="Times New Roman" w:hAnsi="Times New Roman" w:cs="Times New Roman"/>
+          <w:sz w:val="24"/>
+          <w:szCs w:val="24"/>
+          <w:lang w:val="ru-RU"/>
+        </w:rPr>
+        <w:t xml:space="preserve"> консольное приложение на языке </w:t>
       </w:r>
       <w:r>
         <w:rPr>
@@ -568,6 +846,15 @@
           <w:szCs w:val="24"/>
           <w:lang w:val="ru-RU"/>
         </w:rPr>
+        <w:t>++</w:t>
+      </w:r>
+      <w:r>
+        <w:rPr>
+          <w:rFonts w:ascii="Times New Roman" w:eastAsia="Times New Roman" w:hAnsi="Times New Roman" w:cs="Times New Roman"/>
+          <w:sz w:val="24"/>
+          <w:szCs w:val="24"/>
+          <w:lang w:val="ru-RU"/>
+        </w:rPr>
         <w:t xml:space="preserve">, взаимодействующее с </w:t>
       </w:r>
       <w:r>
@@ -662,19 +949,26 @@
           <w:rFonts w:ascii="Times New Roman" w:hAnsi="Times New Roman" w:cs="Times New Roman"/>
           <w:sz w:val="24"/>
           <w:szCs w:val="24"/>
-          <w:highlight w:val="green"/>
-          <w:lang w:val="ru-RU"/>
-        </w:rPr>
-      </w:pPr>
-      <w:r>
-        <w:rPr>
-          <w:rFonts w:ascii="Times New Roman" w:hAnsi="Times New Roman" w:cs="Times New Roman"/>
-          <w:sz w:val="24"/>
-          <w:szCs w:val="24"/>
-          <w:highlight w:val="green"/>
-          <w:lang w:val="ru-RU"/>
-        </w:rPr>
-        <w:t>a. Вход под администратором</w:t>
+          <w:lang w:val="ru-RU"/>
+        </w:rPr>
+      </w:pPr>
+      <w:r>
+        <w:rPr>
+          <w:rFonts w:ascii="Times New Roman" w:hAnsi="Times New Roman" w:cs="Times New Roman"/>
+          <w:sz w:val="24"/>
+          <w:szCs w:val="24"/>
+          <w:lang w:val="ru-RU"/>
+        </w:rPr>
+        <w:t xml:space="preserve">a. </w:t>
+      </w:r>
+      <w:r>
+        <w:rPr>
+          <w:rFonts w:ascii="Times New Roman" w:hAnsi="Times New Roman" w:cs="Times New Roman"/>
+          <w:sz w:val="24"/>
+          <w:szCs w:val="24"/>
+          <w:lang w:val="ru-RU"/>
+        </w:rPr>
+        <w:t>Вход под администратором</w:t>
       </w:r>
     </w:p>
     <w:p>
@@ -686,19 +980,26 @@
           <w:rFonts w:ascii="Times New Roman" w:hAnsi="Times New Roman" w:cs="Times New Roman"/>
           <w:sz w:val="24"/>
           <w:szCs w:val="24"/>
-          <w:highlight w:val="green"/>
-          <w:lang w:val="ru-RU"/>
-        </w:rPr>
-      </w:pPr>
-      <w:r>
-        <w:rPr>
-          <w:rFonts w:ascii="Times New Roman" w:hAnsi="Times New Roman" w:cs="Times New Roman"/>
-          <w:sz w:val="24"/>
-          <w:szCs w:val="24"/>
-          <w:highlight w:val="green"/>
-          <w:lang w:val="ru-RU"/>
-        </w:rPr>
-        <w:t>b. Вход под пользователем</w:t>
+          <w:lang w:val="ru-RU"/>
+        </w:rPr>
+      </w:pPr>
+      <w:r>
+        <w:rPr>
+          <w:rFonts w:ascii="Times New Roman" w:hAnsi="Times New Roman" w:cs="Times New Roman"/>
+          <w:sz w:val="24"/>
+          <w:szCs w:val="24"/>
+          <w:lang w:val="ru-RU"/>
+        </w:rPr>
+        <w:t xml:space="preserve">b. </w:t>
+      </w:r>
+      <w:r>
+        <w:rPr>
+          <w:rFonts w:ascii="Times New Roman" w:hAnsi="Times New Roman" w:cs="Times New Roman"/>
+          <w:sz w:val="24"/>
+          <w:szCs w:val="24"/>
+          <w:lang w:val="ru-RU"/>
+        </w:rPr>
+        <w:t>Вход под пользователем</w:t>
       </w:r>
     </w:p>
     <w:p>
@@ -718,10 +1019,27 @@
           <w:rFonts w:ascii="Times New Roman" w:hAnsi="Times New Roman" w:cs="Times New Roman"/>
           <w:sz w:val="24"/>
           <w:szCs w:val="24"/>
-          <w:highlight w:val="green"/>
-          <w:lang w:val="ru-RU"/>
-        </w:rPr>
-        <w:t>c. Выход</w:t>
+          <w:lang w:val="ru-RU"/>
+        </w:rPr>
+        <w:t>c.</w:t>
+      </w:r>
+      <w:r>
+        <w:rPr>
+          <w:rFonts w:ascii="Times New Roman" w:hAnsi="Times New Roman" w:cs="Times New Roman"/>
+          <w:sz w:val="24"/>
+          <w:szCs w:val="24"/>
+          <w:lang w:val="ru-RU"/>
+        </w:rPr>
+        <w:t xml:space="preserve"> </w:t>
+      </w:r>
+      <w:r>
+        <w:rPr>
+          <w:rFonts w:ascii="Times New Roman" w:hAnsi="Times New Roman" w:cs="Times New Roman"/>
+          <w:sz w:val="24"/>
+          <w:szCs w:val="24"/>
+          <w:lang w:val="ru-RU"/>
+        </w:rPr>
+        <w:t>Выход</w:t>
       </w:r>
     </w:p>
     <w:p>
@@ -750,10 +1068,45 @@
           <w:rFonts w:ascii="Times New Roman" w:hAnsi="Times New Roman" w:cs="Times New Roman"/>
           <w:sz w:val="24"/>
           <w:szCs w:val="24"/>
-          <w:highlight w:val="green"/>
-          <w:lang w:val="ru-RU"/>
-        </w:rPr>
-        <w:t>Учетные записи администратора и обычного пользователя должна содержать логин и пароль. Сведения об учетных записях должны храниться в отдельном файле, желательно предусмотреть механизм шифрования/дешифрования логинов/паролей.</w:t>
+          <w:lang w:val="ru-RU"/>
+        </w:rPr>
+        <w:t>Учетные записи администратора и обычного пользователя должна содержать логин и пароль. Сведения об учетных записях должны храниться в отдельн</w:t>
+      </w:r>
+      <w:r>
+        <w:rPr>
+          <w:rFonts w:ascii="Times New Roman" w:hAnsi="Times New Roman" w:cs="Times New Roman"/>
+          <w:sz w:val="24"/>
+          <w:szCs w:val="24"/>
+          <w:lang w:val="ru-RU"/>
+        </w:rPr>
+        <w:t>ых</w:t>
+      </w:r>
+      <w:r>
+        <w:rPr>
+          <w:rFonts w:ascii="Times New Roman" w:hAnsi="Times New Roman" w:cs="Times New Roman"/>
+          <w:sz w:val="24"/>
+          <w:szCs w:val="24"/>
+          <w:lang w:val="ru-RU"/>
+        </w:rPr>
+        <w:t xml:space="preserve"> файл</w:t>
+      </w:r>
+      <w:r>
+        <w:rPr>
+          <w:rFonts w:ascii="Times New Roman" w:hAnsi="Times New Roman" w:cs="Times New Roman"/>
+          <w:sz w:val="24"/>
+          <w:szCs w:val="24"/>
+          <w:lang w:val="ru-RU"/>
+        </w:rPr>
+        <w:t>ах</w:t>
+      </w:r>
+      <w:r>
+        <w:rPr>
+          <w:rFonts w:ascii="Times New Roman" w:hAnsi="Times New Roman" w:cs="Times New Roman"/>
+          <w:sz w:val="24"/>
+          <w:szCs w:val="24"/>
+          <w:lang w:val="ru-RU"/>
+        </w:rPr>
+        <w:t>, желательно предусмотреть механизм шифрования/дешифрования логинов/паролей.</w:t>
       </w:r>
     </w:p>
     <w:p>
@@ -866,15 +1219,6 @@
           <w:lang w:val="ru-RU"/>
         </w:rPr>
         <w:tab/>
-      </w:r>
-      <w:r>
-        <w:rPr>
-          <w:rFonts w:ascii="Times New Roman" w:hAnsi="Times New Roman" w:cs="Times New Roman"/>
-          <w:sz w:val="24"/>
-          <w:szCs w:val="24"/>
-          <w:highlight w:val="green"/>
-          <w:lang w:val="ru-RU"/>
-        </w:rPr>
         <w:t>Создание/открытие файла с данными</w:t>
       </w:r>
     </w:p>
@@ -887,7 +1231,6 @@
           <w:rFonts w:ascii="Times New Roman" w:hAnsi="Times New Roman" w:cs="Times New Roman"/>
           <w:sz w:val="24"/>
           <w:szCs w:val="24"/>
-          <w:highlight w:val="green"/>
           <w:lang w:val="ru-RU"/>
         </w:rPr>
       </w:pPr>
@@ -908,15 +1251,6 @@
           <w:lang w:val="ru-RU"/>
         </w:rPr>
         <w:tab/>
-      </w:r>
-      <w:r>
-        <w:rPr>
-          <w:rFonts w:ascii="Times New Roman" w:hAnsi="Times New Roman" w:cs="Times New Roman"/>
-          <w:sz w:val="24"/>
-          <w:szCs w:val="24"/>
-          <w:highlight w:val="green"/>
-          <w:lang w:val="ru-RU"/>
-        </w:rPr>
         <w:t>Добавление записи</w:t>
       </w:r>
     </w:p>
@@ -929,16 +1263,14 @@
           <w:rFonts w:ascii="Times New Roman" w:hAnsi="Times New Roman" w:cs="Times New Roman"/>
           <w:sz w:val="24"/>
           <w:szCs w:val="24"/>
-          <w:highlight w:val="green"/>
-          <w:lang w:val="ru-RU"/>
-        </w:rPr>
-      </w:pPr>
-      <w:r>
-        <w:rPr>
-          <w:rFonts w:ascii="Times New Roman" w:hAnsi="Times New Roman" w:cs="Times New Roman"/>
-          <w:sz w:val="24"/>
-          <w:szCs w:val="24"/>
-          <w:highlight w:val="green"/>
+          <w:lang w:val="ru-RU"/>
+        </w:rPr>
+      </w:pPr>
+      <w:r>
+        <w:rPr>
+          <w:rFonts w:ascii="Times New Roman" w:hAnsi="Times New Roman" w:cs="Times New Roman"/>
+          <w:sz w:val="24"/>
+          <w:szCs w:val="24"/>
           <w:lang w:val="ru-RU"/>
         </w:rPr>
         <w:t>c)</w:t>
@@ -948,7 +1280,6 @@
           <w:rFonts w:ascii="Times New Roman" w:hAnsi="Times New Roman" w:cs="Times New Roman"/>
           <w:sz w:val="24"/>
           <w:szCs w:val="24"/>
-          <w:highlight w:val="green"/>
           <w:lang w:val="ru-RU"/>
         </w:rPr>
         <w:tab/>
@@ -972,7 +1303,6 @@
           <w:rFonts w:ascii="Times New Roman" w:hAnsi="Times New Roman" w:cs="Times New Roman"/>
           <w:sz w:val="24"/>
           <w:szCs w:val="24"/>
-          <w:highlight w:val="green"/>
           <w:lang w:val="ru-RU"/>
         </w:rPr>
         <w:t>d)</w:t>
@@ -982,7 +1312,6 @@
           <w:rFonts w:ascii="Times New Roman" w:hAnsi="Times New Roman" w:cs="Times New Roman"/>
           <w:sz w:val="24"/>
           <w:szCs w:val="24"/>
-          <w:highlight w:val="green"/>
           <w:lang w:val="ru-RU"/>
         </w:rPr>
         <w:tab/>
@@ -1018,25 +1347,7 @@
           <w:lang w:val="ru-RU"/>
         </w:rPr>
         <w:tab/>
-      </w:r>
-      <w:r>
-        <w:rPr>
-          <w:rFonts w:ascii="Times New Roman" w:hAnsi="Times New Roman" w:cs="Times New Roman"/>
-          <w:sz w:val="24"/>
-          <w:szCs w:val="24"/>
-          <w:highlight w:val="green"/>
-          <w:lang w:val="ru-RU"/>
-        </w:rPr>
         <w:t>Просмотр всех данных в табличной форме</w:t>
-      </w:r>
-      <w:r>
-        <w:rPr>
-          <w:rFonts w:ascii="Times New Roman" w:hAnsi="Times New Roman" w:cs="Times New Roman"/>
-          <w:sz w:val="24"/>
-          <w:szCs w:val="24"/>
-          <w:lang w:val="ru-RU"/>
-        </w:rPr>
-        <w:t xml:space="preserve"> </w:t>
       </w:r>
     </w:p>
     <w:p>
@@ -1080,7 +1391,6 @@
           <w:rFonts w:ascii="Times New Roman" w:hAnsi="Times New Roman" w:cs="Times New Roman"/>
           <w:sz w:val="24"/>
           <w:szCs w:val="24"/>
-          <w:highlight w:val="green"/>
           <w:lang w:val="ru-RU"/>
         </w:rPr>
       </w:pPr>
@@ -1101,16 +1411,531 @@
           <w:lang w:val="ru-RU"/>
         </w:rPr>
         <w:tab/>
-      </w:r>
-      <w:r>
-        <w:rPr>
-          <w:rFonts w:ascii="Times New Roman" w:hAnsi="Times New Roman" w:cs="Times New Roman"/>
-          <w:sz w:val="24"/>
-          <w:szCs w:val="24"/>
-          <w:highlight w:val="green"/>
-          <w:lang w:val="ru-RU"/>
-        </w:rPr>
         <w:t>Управление пользователями</w:t>
+      </w:r>
+    </w:p>
+    <w:p>
+      <w:pPr>
+        <w:spacing w:line="240" w:lineRule="auto"/>
+        <w:ind w:firstLine="567"/>
+        <w:jc w:val="both"/>
+        <w:rPr>
+          <w:rFonts w:ascii="Times New Roman" w:hAnsi="Times New Roman" w:cs="Times New Roman"/>
+          <w:sz w:val="24"/>
+          <w:szCs w:val="24"/>
+          <w:lang w:val="ru-RU"/>
+        </w:rPr>
+      </w:pPr>
+      <w:r>
+        <w:rPr>
+          <w:rFonts w:ascii="Times New Roman" w:hAnsi="Times New Roman" w:cs="Times New Roman"/>
+          <w:sz w:val="24"/>
+          <w:szCs w:val="24"/>
+          <w:lang w:val="ru-RU"/>
+        </w:rPr>
+        <w:t>h)</w:t>
+      </w:r>
+      <w:r>
+        <w:rPr>
+          <w:rFonts w:ascii="Times New Roman" w:hAnsi="Times New Roman" w:cs="Times New Roman"/>
+          <w:sz w:val="24"/>
+          <w:szCs w:val="24"/>
+          <w:lang w:val="ru-RU"/>
+        </w:rPr>
+        <w:tab/>
+        <w:t>Выход в меню 1-го уровня</w:t>
+      </w:r>
+    </w:p>
+    <w:p>
+      <w:pPr>
+        <w:spacing w:line="240" w:lineRule="auto"/>
+        <w:ind w:firstLine="567"/>
+        <w:jc w:val="both"/>
+        <w:rPr>
+          <w:rFonts w:ascii="Times New Roman" w:hAnsi="Times New Roman" w:cs="Times New Roman"/>
+          <w:sz w:val="24"/>
+          <w:szCs w:val="24"/>
+          <w:lang w:val="ru-RU"/>
+        </w:rPr>
+      </w:pPr>
+      <w:r>
+        <w:rPr>
+          <w:rFonts w:ascii="Times New Roman" w:hAnsi="Times New Roman" w:cs="Times New Roman"/>
+          <w:sz w:val="24"/>
+          <w:szCs w:val="24"/>
+          <w:lang w:val="ru-RU"/>
+        </w:rPr>
+        <w:t>-</w:t>
+      </w:r>
+      <w:r>
+        <w:rPr>
+          <w:rFonts w:ascii="Times New Roman" w:hAnsi="Times New Roman" w:cs="Times New Roman"/>
+          <w:sz w:val="24"/>
+          <w:szCs w:val="24"/>
+          <w:lang w:val="ru-RU"/>
+        </w:rPr>
+        <w:tab/>
+        <w:t>Для обычного пользователя:</w:t>
+      </w:r>
+    </w:p>
+    <w:p>
+      <w:pPr>
+        <w:spacing w:line="240" w:lineRule="auto"/>
+        <w:ind w:firstLine="567"/>
+        <w:jc w:val="both"/>
+        <w:rPr>
+          <w:rFonts w:ascii="Times New Roman" w:hAnsi="Times New Roman" w:cs="Times New Roman"/>
+          <w:sz w:val="24"/>
+          <w:szCs w:val="24"/>
+          <w:lang w:val="ru-RU"/>
+        </w:rPr>
+      </w:pPr>
+      <w:r>
+        <w:rPr>
+          <w:rFonts w:ascii="Times New Roman" w:hAnsi="Times New Roman" w:cs="Times New Roman"/>
+          <w:sz w:val="24"/>
+          <w:szCs w:val="24"/>
+          <w:lang w:val="ru-RU"/>
+        </w:rPr>
+        <w:t>a)</w:t>
+      </w:r>
+      <w:r>
+        <w:rPr>
+          <w:rFonts w:ascii="Times New Roman" w:hAnsi="Times New Roman" w:cs="Times New Roman"/>
+          <w:sz w:val="24"/>
+          <w:szCs w:val="24"/>
+          <w:lang w:val="ru-RU"/>
+        </w:rPr>
+        <w:tab/>
+        <w:t>Открытие файла с данными</w:t>
+      </w:r>
+    </w:p>
+    <w:p>
+      <w:pPr>
+        <w:spacing w:line="240" w:lineRule="auto"/>
+        <w:ind w:firstLine="567"/>
+        <w:jc w:val="both"/>
+        <w:rPr>
+          <w:rFonts w:ascii="Times New Roman" w:hAnsi="Times New Roman" w:cs="Times New Roman"/>
+          <w:sz w:val="24"/>
+          <w:szCs w:val="24"/>
+          <w:lang w:val="ru-RU"/>
+        </w:rPr>
+      </w:pPr>
+      <w:r>
+        <w:rPr>
+          <w:rFonts w:ascii="Times New Roman" w:hAnsi="Times New Roman" w:cs="Times New Roman"/>
+          <w:sz w:val="24"/>
+          <w:szCs w:val="24"/>
+          <w:lang w:val="ru-RU"/>
+        </w:rPr>
+        <w:t>b)</w:t>
+      </w:r>
+      <w:r>
+        <w:rPr>
+          <w:rFonts w:ascii="Times New Roman" w:hAnsi="Times New Roman" w:cs="Times New Roman"/>
+          <w:sz w:val="24"/>
+          <w:szCs w:val="24"/>
+          <w:lang w:val="ru-RU"/>
+        </w:rPr>
+        <w:tab/>
+        <w:t>Просмотр всех данных в табличной форме</w:t>
+      </w:r>
+    </w:p>
+    <w:p>
+      <w:pPr>
+        <w:spacing w:line="240" w:lineRule="auto"/>
+        <w:ind w:firstLine="567"/>
+        <w:jc w:val="both"/>
+        <w:rPr>
+          <w:rFonts w:ascii="Times New Roman" w:hAnsi="Times New Roman" w:cs="Times New Roman"/>
+          <w:sz w:val="24"/>
+          <w:szCs w:val="24"/>
+          <w:lang w:val="ru-RU"/>
+        </w:rPr>
+      </w:pPr>
+      <w:r>
+        <w:rPr>
+          <w:rFonts w:ascii="Times New Roman" w:hAnsi="Times New Roman" w:cs="Times New Roman"/>
+          <w:sz w:val="24"/>
+          <w:szCs w:val="24"/>
+          <w:lang w:val="ru-RU"/>
+        </w:rPr>
+        <w:t>c)</w:t>
+      </w:r>
+      <w:r>
+        <w:rPr>
+          <w:rFonts w:ascii="Times New Roman" w:hAnsi="Times New Roman" w:cs="Times New Roman"/>
+          <w:sz w:val="24"/>
+          <w:szCs w:val="24"/>
+          <w:lang w:val="ru-RU"/>
+        </w:rPr>
+        <w:tab/>
+        <w:t>Выполнение задачи</w:t>
+      </w:r>
+    </w:p>
+    <w:p>
+      <w:pPr>
+        <w:spacing w:line="240" w:lineRule="auto"/>
+        <w:ind w:firstLine="567"/>
+        <w:jc w:val="both"/>
+        <w:rPr>
+          <w:rFonts w:ascii="Times New Roman" w:hAnsi="Times New Roman" w:cs="Times New Roman"/>
+          <w:sz w:val="24"/>
+          <w:szCs w:val="24"/>
+          <w:lang w:val="ru-RU"/>
+        </w:rPr>
+      </w:pPr>
+      <w:r>
+        <w:rPr>
+          <w:rFonts w:ascii="Times New Roman" w:hAnsi="Times New Roman" w:cs="Times New Roman"/>
+          <w:sz w:val="24"/>
+          <w:szCs w:val="24"/>
+          <w:lang w:val="ru-RU"/>
+        </w:rPr>
+        <w:t>d)</w:t>
+      </w:r>
+      <w:r>
+        <w:rPr>
+          <w:rFonts w:ascii="Times New Roman" w:hAnsi="Times New Roman" w:cs="Times New Roman"/>
+          <w:sz w:val="24"/>
+          <w:szCs w:val="24"/>
+          <w:lang w:val="ru-RU"/>
+        </w:rPr>
+        <w:tab/>
+        <w:t>Различные процедуры поиска и фильтрации данных</w:t>
+      </w:r>
+    </w:p>
+    <w:p>
+      <w:pPr>
+        <w:spacing w:line="240" w:lineRule="auto"/>
+        <w:ind w:firstLine="567"/>
+        <w:jc w:val="both"/>
+        <w:rPr>
+          <w:rFonts w:ascii="Times New Roman" w:hAnsi="Times New Roman" w:cs="Times New Roman"/>
+          <w:sz w:val="24"/>
+          <w:szCs w:val="24"/>
+          <w:lang w:val="ru-RU"/>
+        </w:rPr>
+      </w:pPr>
+      <w:r>
+        <w:rPr>
+          <w:rFonts w:ascii="Times New Roman" w:hAnsi="Times New Roman" w:cs="Times New Roman"/>
+          <w:sz w:val="24"/>
+          <w:szCs w:val="24"/>
+          <w:lang w:val="ru-RU"/>
+        </w:rPr>
+        <w:t>e)</w:t>
+      </w:r>
+      <w:r>
+        <w:rPr>
+          <w:rFonts w:ascii="Times New Roman" w:hAnsi="Times New Roman" w:cs="Times New Roman"/>
+          <w:sz w:val="24"/>
+          <w:szCs w:val="24"/>
+          <w:lang w:val="ru-RU"/>
+        </w:rPr>
+        <w:tab/>
+        <w:t>Выход в меню 1-го уровня</w:t>
+      </w:r>
+    </w:p>
+    <w:p>
+      <w:pPr>
+        <w:spacing w:line="240" w:lineRule="auto"/>
+        <w:ind w:firstLine="567"/>
+        <w:jc w:val="both"/>
+        <w:rPr>
+          <w:rFonts w:ascii="Times New Roman" w:hAnsi="Times New Roman" w:cs="Times New Roman"/>
+          <w:sz w:val="24"/>
+          <w:szCs w:val="24"/>
+          <w:lang w:val="ru-RU"/>
+        </w:rPr>
+      </w:pPr>
+      <w:r>
+        <w:rPr>
+          <w:rFonts w:ascii="Times New Roman" w:hAnsi="Times New Roman" w:cs="Times New Roman"/>
+          <w:sz w:val="24"/>
+          <w:szCs w:val="24"/>
+          <w:lang w:val="ru-RU"/>
+        </w:rPr>
+        <w:t>4.</w:t>
+      </w:r>
+      <w:r>
+        <w:rPr>
+          <w:rFonts w:ascii="Times New Roman" w:hAnsi="Times New Roman" w:cs="Times New Roman"/>
+          <w:sz w:val="24"/>
+          <w:szCs w:val="24"/>
+          <w:lang w:val="ru-RU"/>
+        </w:rPr>
+        <w:tab/>
+        <w:t>Данные должны быть организованы в структуре (</w:t>
+      </w:r>
+      <w:r>
+        <w:rPr>
+          <w:rFonts w:ascii="Times New Roman" w:hAnsi="Times New Roman" w:cs="Times New Roman"/>
+          <w:sz w:val="24"/>
+          <w:szCs w:val="24"/>
+          <w:lang w:val="ru-RU"/>
+        </w:rPr>
+        <w:t>классе</w:t>
+      </w:r>
+      <w:r>
+        <w:rPr>
+          <w:rFonts w:ascii="Times New Roman" w:hAnsi="Times New Roman" w:cs="Times New Roman"/>
+          <w:sz w:val="24"/>
+          <w:szCs w:val="24"/>
+          <w:lang w:val="ru-RU"/>
+        </w:rPr>
+        <w:t xml:space="preserve">), не менее </w:t>
+      </w:r>
+      <w:r>
+        <w:rPr>
+          <w:rFonts w:ascii="Times New Roman" w:hAnsi="Times New Roman" w:cs="Times New Roman"/>
+          <w:sz w:val="24"/>
+          <w:szCs w:val="24"/>
+          <w:lang w:val="ru-RU"/>
+        </w:rPr>
+        <w:t>5</w:t>
+      </w:r>
+      <w:r>
+        <w:rPr>
+          <w:rFonts w:ascii="Times New Roman" w:hAnsi="Times New Roman" w:cs="Times New Roman"/>
+          <w:sz w:val="24"/>
+          <w:szCs w:val="24"/>
+          <w:lang w:val="ru-RU"/>
+        </w:rPr>
+        <w:t>-и полей, обязательно предусмотреть использование вложенных структур.</w:t>
+      </w:r>
+      <w:r>
+        <w:rPr>
+          <w:rFonts w:ascii="Times New Roman" w:hAnsi="Times New Roman" w:cs="Times New Roman"/>
+          <w:sz w:val="24"/>
+          <w:szCs w:val="24"/>
+          <w:lang w:val="ru-RU"/>
+        </w:rPr>
+        <w:t xml:space="preserve"> </w:t>
+      </w:r>
+      <w:r>
+        <w:rPr>
+          <w:rFonts w:ascii="Times New Roman" w:hAnsi="Times New Roman" w:cs="Times New Roman"/>
+          <w:sz w:val="24"/>
+          <w:szCs w:val="24"/>
+          <w:lang w:val="ru-RU"/>
+        </w:rPr>
+        <w:t>Для студентов, претендующих на оценку «7» и выше, структур должно быть не менее двух (без учета структуры USER для авторизации пользователей). В случае если данные организованы в 2 или более структур, полей в них должно быть не менее 3-х. Обязательно наличие поля ДАТА и/или ВРЕМЯ.</w:t>
+      </w:r>
+    </w:p>
+    <w:p>
+      <w:pPr>
+        <w:spacing w:line="240" w:lineRule="auto"/>
+        <w:ind w:firstLine="540"/>
+        <w:jc w:val="both"/>
+        <w:rPr>
+          <w:rFonts w:ascii="Times New Roman" w:eastAsia="Times New Roman" w:hAnsi="Times New Roman" w:cs="Times New Roman"/>
+          <w:b/>
+          <w:sz w:val="24"/>
+          <w:szCs w:val="24"/>
+          <w:lang w:val="ru-RU"/>
+        </w:rPr>
+      </w:pPr>
+      <w:r>
+        <w:rPr>
+          <w:rFonts w:ascii="Times New Roman" w:eastAsia="Times New Roman" w:hAnsi="Times New Roman" w:cs="Times New Roman"/>
+          <w:b/>
+          <w:sz w:val="24"/>
+          <w:szCs w:val="24"/>
+          <w:lang w:val="ru-RU"/>
+        </w:rPr>
+        <w:t>Требования к поставке</w:t>
+      </w:r>
+    </w:p>
+    <w:p>
+      <w:pPr>
+        <w:spacing w:line="240" w:lineRule="auto"/>
+        <w:ind w:firstLine="540"/>
+        <w:jc w:val="both"/>
+        <w:rPr>
+          <w:rFonts w:ascii="Times New Roman" w:hAnsi="Times New Roman" w:cs="Times New Roman"/>
+          <w:sz w:val="24"/>
+          <w:szCs w:val="24"/>
+          <w:lang w:val="ru-RU"/>
+        </w:rPr>
+      </w:pPr>
+      <w:r>
+        <w:rPr>
+          <w:rFonts w:ascii="Times New Roman" w:hAnsi="Times New Roman" w:cs="Times New Roman"/>
+          <w:sz w:val="24"/>
+          <w:szCs w:val="24"/>
+          <w:lang w:val="ru-RU"/>
+        </w:rPr>
+        <w:t xml:space="preserve">Для </w:t>
+      </w:r>
+      <w:r>
+        <w:rPr>
+          <w:rFonts w:ascii="Times New Roman" w:hAnsi="Times New Roman" w:cs="Times New Roman"/>
+          <w:sz w:val="24"/>
+          <w:szCs w:val="24"/>
+          <w:lang w:val="ru-RU"/>
+        </w:rPr>
+        <w:t>зачета необходимо иметь рабочую программу на внешнем носителе.</w:t>
+      </w:r>
+    </w:p>
+    <w:p>
+      <w:pPr>
+        <w:spacing w:line="240" w:lineRule="auto"/>
+        <w:ind w:firstLine="540"/>
+        <w:jc w:val="both"/>
+        <w:rPr>
+          <w:rFonts w:ascii="Times New Roman" w:hAnsi="Times New Roman" w:cs="Times New Roman"/>
+          <w:sz w:val="24"/>
+          <w:szCs w:val="24"/>
+          <w:lang w:val="ru-RU"/>
+        </w:rPr>
+      </w:pPr>
+      <w:r>
+        <w:rPr>
+          <w:rFonts w:ascii="Times New Roman" w:eastAsia="Times New Roman" w:hAnsi="Times New Roman" w:cs="Times New Roman"/>
+          <w:b/>
+          <w:sz w:val="24"/>
+          <w:szCs w:val="24"/>
+          <w:lang w:val="ru-RU"/>
+        </w:rPr>
+        <w:t>Дополнительные требования:</w:t>
+      </w:r>
+    </w:p>
+    <w:p>
+      <w:pPr>
+        <w:spacing w:line="240" w:lineRule="auto"/>
+        <w:ind w:firstLine="540"/>
+        <w:jc w:val="both"/>
+        <w:rPr>
+          <w:rFonts w:ascii="Times New Roman" w:hAnsi="Times New Roman" w:cs="Times New Roman"/>
+          <w:sz w:val="24"/>
+          <w:szCs w:val="24"/>
+          <w:lang w:val="ru-RU"/>
+        </w:rPr>
+      </w:pPr>
+      <w:r>
+        <w:rPr>
+          <w:rFonts w:ascii="Times New Roman" w:hAnsi="Times New Roman" w:cs="Times New Roman"/>
+          <w:sz w:val="24"/>
+          <w:szCs w:val="24"/>
+          <w:lang w:val="ru-RU"/>
+        </w:rPr>
+        <w:t>1. Предусмотреть</w:t>
+      </w:r>
+      <w:r>
+        <w:rPr>
+          <w:rFonts w:ascii="Times New Roman" w:hAnsi="Times New Roman" w:cs="Times New Roman"/>
+          <w:sz w:val="24"/>
+          <w:szCs w:val="24"/>
+          <w:lang w:val="ru-RU"/>
+        </w:rPr>
+        <w:t xml:space="preserve"> обработку исключительных ситуаций.</w:t>
+      </w:r>
+    </w:p>
+    <w:p>
+      <w:pPr>
+        <w:spacing w:line="240" w:lineRule="auto"/>
+        <w:ind w:firstLine="540"/>
+        <w:jc w:val="both"/>
+        <w:rPr>
+          <w:rFonts w:ascii="Times New Roman" w:hAnsi="Times New Roman" w:cs="Times New Roman"/>
+          <w:sz w:val="24"/>
+          <w:szCs w:val="24"/>
+          <w:lang w:val="ru-RU"/>
+        </w:rPr>
+      </w:pPr>
+      <w:r>
+        <w:rPr>
+          <w:rFonts w:ascii="Times New Roman" w:hAnsi="Times New Roman" w:cs="Times New Roman"/>
+          <w:sz w:val="24"/>
+          <w:szCs w:val="24"/>
+          <w:lang w:val="ru-RU"/>
+        </w:rPr>
+        <w:t>2. Предусмотреть использование различных встроенных функций для работы со строками.</w:t>
+      </w:r>
+    </w:p>
+    <w:p>
+      <w:pPr>
+        <w:spacing w:line="240" w:lineRule="auto"/>
+        <w:ind w:firstLine="540"/>
+        <w:jc w:val="both"/>
+        <w:rPr>
+          <w:rFonts w:ascii="Times New Roman" w:eastAsia="Times New Roman" w:hAnsi="Times New Roman" w:cs="Times New Roman"/>
+          <w:sz w:val="24"/>
+          <w:szCs w:val="24"/>
+          <w:lang w:val="ru-RU"/>
+        </w:rPr>
+      </w:pPr>
+      <w:r>
+        <w:rPr>
+          <w:rFonts w:ascii="Times New Roman" w:hAnsi="Times New Roman" w:cs="Times New Roman"/>
+          <w:sz w:val="24"/>
+          <w:szCs w:val="24"/>
+          <w:lang w:val="ru-RU"/>
+        </w:rPr>
+        <w:lastRenderedPageBreak/>
+        <w:t xml:space="preserve">3. </w:t>
+      </w:r>
+      <w:r>
+        <w:rPr>
+          <w:rFonts w:ascii="Times New Roman" w:eastAsia="Times New Roman" w:hAnsi="Times New Roman" w:cs="Times New Roman"/>
+          <w:sz w:val="24"/>
+          <w:szCs w:val="24"/>
+          <w:lang w:val="ru-RU"/>
+        </w:rPr>
+        <w:t>Построение программного кода должно соответствовать правилам, определенным в документе «</w:t>
+      </w:r>
+      <w:r>
+        <w:rPr>
+          <w:rFonts w:ascii="Times New Roman" w:eastAsia="Times New Roman" w:hAnsi="Times New Roman" w:cs="Times New Roman"/>
+          <w:sz w:val="24"/>
+          <w:szCs w:val="24"/>
+        </w:rPr>
+        <w:t>C</w:t>
+      </w:r>
+      <w:r>
+        <w:rPr>
+          <w:rFonts w:ascii="Times New Roman" w:eastAsia="Times New Roman" w:hAnsi="Times New Roman" w:cs="Times New Roman"/>
+          <w:sz w:val="24"/>
+          <w:szCs w:val="24"/>
+          <w:lang w:val="ru-RU"/>
+        </w:rPr>
+        <w:t xml:space="preserve">++ </w:t>
+      </w:r>
+      <w:r>
+        <w:rPr>
+          <w:rFonts w:ascii="Times New Roman" w:eastAsia="Times New Roman" w:hAnsi="Times New Roman" w:cs="Times New Roman"/>
+          <w:sz w:val="24"/>
+          <w:szCs w:val="24"/>
+        </w:rPr>
+        <w:t>Core</w:t>
+      </w:r>
+      <w:r>
+        <w:rPr>
+          <w:rFonts w:ascii="Times New Roman" w:eastAsia="Times New Roman" w:hAnsi="Times New Roman" w:cs="Times New Roman"/>
+          <w:sz w:val="24"/>
+          <w:szCs w:val="24"/>
+          <w:lang w:val="ru-RU"/>
+        </w:rPr>
+        <w:t xml:space="preserve"> </w:t>
+      </w:r>
+      <w:r>
+        <w:rPr>
+          <w:rFonts w:ascii="Times New Roman" w:eastAsia="Times New Roman" w:hAnsi="Times New Roman" w:cs="Times New Roman"/>
+          <w:sz w:val="24"/>
+          <w:szCs w:val="24"/>
+        </w:rPr>
+        <w:t>Guidelines</w:t>
+      </w:r>
+      <w:r>
+        <w:rPr>
+          <w:rFonts w:ascii="Times New Roman" w:eastAsia="Times New Roman" w:hAnsi="Times New Roman" w:cs="Times New Roman"/>
+          <w:sz w:val="24"/>
+          <w:szCs w:val="24"/>
+          <w:lang w:val="ru-RU"/>
+        </w:rPr>
+        <w:t>».</w:t>
       </w:r>
       <w:bookmarkStart w:id="0" w:name="_GoBack"/>
       <w:bookmarkEnd w:id="0"/>
@@ -1118,357 +1943,68 @@
     <w:p>
       <w:pPr>
         <w:spacing w:line="240" w:lineRule="auto"/>
-        <w:ind w:firstLine="567"/>
-        <w:jc w:val="both"/>
-        <w:rPr>
-          <w:rFonts w:ascii="Times New Roman" w:hAnsi="Times New Roman" w:cs="Times New Roman"/>
-          <w:sz w:val="24"/>
-          <w:szCs w:val="24"/>
-        </w:rPr>
-      </w:pPr>
-      <w:r>
-        <w:rPr>
-          <w:rFonts w:ascii="Times New Roman" w:hAnsi="Times New Roman" w:cs="Times New Roman"/>
-          <w:sz w:val="24"/>
-          <w:szCs w:val="24"/>
-          <w:highlight w:val="green"/>
-          <w:lang w:val="ru-RU"/>
-        </w:rPr>
-        <w:t>h)</w:t>
-      </w:r>
-      <w:r>
-        <w:rPr>
-          <w:rFonts w:ascii="Times New Roman" w:hAnsi="Times New Roman" w:cs="Times New Roman"/>
-          <w:sz w:val="24"/>
-          <w:szCs w:val="24"/>
-          <w:highlight w:val="green"/>
-          <w:lang w:val="ru-RU"/>
-        </w:rPr>
-        <w:tab/>
-        <w:t>Выход в меню 1-го уровня</w:t>
-      </w:r>
-    </w:p>
-    <w:p>
-      <w:pPr>
-        <w:spacing w:line="240" w:lineRule="auto"/>
-        <w:ind w:firstLine="567"/>
-        <w:jc w:val="both"/>
-        <w:rPr>
-          <w:rFonts w:ascii="Times New Roman" w:hAnsi="Times New Roman" w:cs="Times New Roman"/>
-          <w:sz w:val="24"/>
-          <w:szCs w:val="24"/>
-          <w:lang w:val="ru-RU"/>
-        </w:rPr>
-      </w:pPr>
-      <w:r>
-        <w:rPr>
-          <w:rFonts w:ascii="Times New Roman" w:hAnsi="Times New Roman" w:cs="Times New Roman"/>
-          <w:sz w:val="24"/>
-          <w:szCs w:val="24"/>
-          <w:lang w:val="ru-RU"/>
-        </w:rPr>
-        <w:t>-</w:t>
-      </w:r>
-      <w:r>
-        <w:rPr>
-          <w:rFonts w:ascii="Times New Roman" w:hAnsi="Times New Roman" w:cs="Times New Roman"/>
-          <w:sz w:val="24"/>
-          <w:szCs w:val="24"/>
-          <w:lang w:val="ru-RU"/>
-        </w:rPr>
-        <w:tab/>
-        <w:t>Для обычного пользователя:</w:t>
-      </w:r>
-    </w:p>
-    <w:p>
-      <w:pPr>
-        <w:spacing w:line="240" w:lineRule="auto"/>
-        <w:ind w:firstLine="567"/>
-        <w:jc w:val="both"/>
-        <w:rPr>
-          <w:rFonts w:ascii="Times New Roman" w:hAnsi="Times New Roman" w:cs="Times New Roman"/>
-          <w:sz w:val="24"/>
-          <w:szCs w:val="24"/>
-          <w:highlight w:val="green"/>
-          <w:lang w:val="ru-RU"/>
-        </w:rPr>
-      </w:pPr>
-      <w:r>
-        <w:rPr>
-          <w:rFonts w:ascii="Times New Roman" w:hAnsi="Times New Roman" w:cs="Times New Roman"/>
-          <w:sz w:val="24"/>
-          <w:szCs w:val="24"/>
-          <w:lang w:val="ru-RU"/>
-        </w:rPr>
-        <w:t>a)</w:t>
-      </w:r>
-      <w:r>
-        <w:rPr>
-          <w:rFonts w:ascii="Times New Roman" w:hAnsi="Times New Roman" w:cs="Times New Roman"/>
-          <w:sz w:val="24"/>
-          <w:szCs w:val="24"/>
-          <w:lang w:val="ru-RU"/>
-        </w:rPr>
-        <w:tab/>
-      </w:r>
-      <w:r>
-        <w:rPr>
-          <w:rFonts w:ascii="Times New Roman" w:hAnsi="Times New Roman" w:cs="Times New Roman"/>
-          <w:sz w:val="24"/>
-          <w:szCs w:val="24"/>
-          <w:highlight w:val="green"/>
-          <w:lang w:val="ru-RU"/>
-        </w:rPr>
-        <w:t>Открытие файла с данными</w:t>
-      </w:r>
-    </w:p>
-    <w:p>
-      <w:pPr>
-        <w:spacing w:line="240" w:lineRule="auto"/>
-        <w:ind w:firstLine="567"/>
-        <w:jc w:val="both"/>
-        <w:rPr>
-          <w:rFonts w:ascii="Times New Roman" w:hAnsi="Times New Roman" w:cs="Times New Roman"/>
-          <w:sz w:val="24"/>
-          <w:szCs w:val="24"/>
-          <w:lang w:val="ru-RU"/>
-        </w:rPr>
-      </w:pPr>
-      <w:r>
-        <w:rPr>
-          <w:rFonts w:ascii="Times New Roman" w:hAnsi="Times New Roman" w:cs="Times New Roman"/>
-          <w:sz w:val="24"/>
-          <w:szCs w:val="24"/>
-          <w:highlight w:val="green"/>
-          <w:lang w:val="ru-RU"/>
-        </w:rPr>
-        <w:t>b)</w:t>
-      </w:r>
-      <w:r>
-        <w:rPr>
-          <w:rFonts w:ascii="Times New Roman" w:hAnsi="Times New Roman" w:cs="Times New Roman"/>
-          <w:sz w:val="24"/>
-          <w:szCs w:val="24"/>
-          <w:highlight w:val="green"/>
-          <w:lang w:val="ru-RU"/>
-        </w:rPr>
-        <w:tab/>
-        <w:t>Просмотр всех данных в табличной форме</w:t>
-      </w:r>
-    </w:p>
-    <w:p>
-      <w:pPr>
-        <w:spacing w:line="240" w:lineRule="auto"/>
-        <w:ind w:firstLine="567"/>
-        <w:jc w:val="both"/>
-        <w:rPr>
-          <w:rFonts w:ascii="Times New Roman" w:hAnsi="Times New Roman" w:cs="Times New Roman"/>
-          <w:sz w:val="24"/>
-          <w:szCs w:val="24"/>
-          <w:lang w:val="ru-RU"/>
-        </w:rPr>
-      </w:pPr>
-      <w:r>
-        <w:rPr>
-          <w:rFonts w:ascii="Times New Roman" w:hAnsi="Times New Roman" w:cs="Times New Roman"/>
-          <w:sz w:val="24"/>
-          <w:szCs w:val="24"/>
-          <w:lang w:val="ru-RU"/>
-        </w:rPr>
-        <w:t>c)</w:t>
-      </w:r>
-      <w:r>
-        <w:rPr>
-          <w:rFonts w:ascii="Times New Roman" w:hAnsi="Times New Roman" w:cs="Times New Roman"/>
-          <w:sz w:val="24"/>
-          <w:szCs w:val="24"/>
-          <w:lang w:val="ru-RU"/>
-        </w:rPr>
-        <w:tab/>
-        <w:t>Выполнение задачи</w:t>
-      </w:r>
-    </w:p>
-    <w:p>
-      <w:pPr>
-        <w:spacing w:line="240" w:lineRule="auto"/>
-        <w:ind w:firstLine="567"/>
-        <w:jc w:val="both"/>
-        <w:rPr>
-          <w:rFonts w:ascii="Times New Roman" w:hAnsi="Times New Roman" w:cs="Times New Roman"/>
-          <w:sz w:val="24"/>
-          <w:szCs w:val="24"/>
-          <w:lang w:val="ru-RU"/>
-        </w:rPr>
-      </w:pPr>
-      <w:r>
-        <w:rPr>
-          <w:rFonts w:ascii="Times New Roman" w:hAnsi="Times New Roman" w:cs="Times New Roman"/>
-          <w:sz w:val="24"/>
-          <w:szCs w:val="24"/>
-          <w:lang w:val="ru-RU"/>
-        </w:rPr>
-        <w:t>d)</w:t>
-      </w:r>
-      <w:r>
-        <w:rPr>
-          <w:rFonts w:ascii="Times New Roman" w:hAnsi="Times New Roman" w:cs="Times New Roman"/>
-          <w:sz w:val="24"/>
-          <w:szCs w:val="24"/>
-          <w:lang w:val="ru-RU"/>
-        </w:rPr>
-        <w:tab/>
-      </w:r>
-      <w:r>
-        <w:rPr>
-          <w:rFonts w:ascii="Times New Roman" w:hAnsi="Times New Roman" w:cs="Times New Roman"/>
-          <w:sz w:val="24"/>
-          <w:szCs w:val="24"/>
-          <w:highlight w:val="green"/>
-          <w:lang w:val="ru-RU"/>
-        </w:rPr>
-        <w:t>Различные процедуры поиска и фильтрации данных</w:t>
-      </w:r>
-    </w:p>
-    <w:p>
-      <w:pPr>
-        <w:spacing w:line="240" w:lineRule="auto"/>
-        <w:ind w:firstLine="567"/>
-        <w:jc w:val="both"/>
-        <w:rPr>
-          <w:rFonts w:ascii="Times New Roman" w:hAnsi="Times New Roman" w:cs="Times New Roman"/>
-          <w:sz w:val="24"/>
-          <w:szCs w:val="24"/>
-          <w:highlight w:val="green"/>
-          <w:lang w:val="ru-RU"/>
-        </w:rPr>
-      </w:pPr>
-      <w:r>
-        <w:rPr>
-          <w:rFonts w:ascii="Times New Roman" w:hAnsi="Times New Roman" w:cs="Times New Roman"/>
-          <w:sz w:val="24"/>
-          <w:szCs w:val="24"/>
-          <w:lang w:val="ru-RU"/>
-        </w:rPr>
-        <w:t>e)</w:t>
-      </w:r>
-      <w:r>
-        <w:rPr>
-          <w:rFonts w:ascii="Times New Roman" w:hAnsi="Times New Roman" w:cs="Times New Roman"/>
-          <w:sz w:val="24"/>
-          <w:szCs w:val="24"/>
-          <w:lang w:val="ru-RU"/>
-        </w:rPr>
-        <w:tab/>
-      </w:r>
-      <w:r>
-        <w:rPr>
-          <w:rFonts w:ascii="Times New Roman" w:hAnsi="Times New Roman" w:cs="Times New Roman"/>
-          <w:sz w:val="24"/>
-          <w:szCs w:val="24"/>
-          <w:highlight w:val="green"/>
-          <w:lang w:val="ru-RU"/>
-        </w:rPr>
-        <w:t>Выход в меню 1-го уровня</w:t>
-      </w:r>
-    </w:p>
-    <w:p>
-      <w:pPr>
-        <w:spacing w:line="240" w:lineRule="auto"/>
-        <w:ind w:firstLine="567"/>
-        <w:jc w:val="both"/>
-        <w:rPr>
-          <w:rFonts w:ascii="Times New Roman" w:hAnsi="Times New Roman" w:cs="Times New Roman"/>
-          <w:sz w:val="24"/>
-          <w:szCs w:val="24"/>
-          <w:lang w:val="ru-RU"/>
-        </w:rPr>
-      </w:pPr>
-      <w:r>
-        <w:rPr>
-          <w:rFonts w:ascii="Times New Roman" w:hAnsi="Times New Roman" w:cs="Times New Roman"/>
-          <w:sz w:val="24"/>
-          <w:szCs w:val="24"/>
-          <w:highlight w:val="green"/>
-          <w:lang w:val="ru-RU"/>
-        </w:rPr>
-        <w:t>4.</w:t>
-      </w:r>
-      <w:r>
-        <w:rPr>
-          <w:rFonts w:ascii="Times New Roman" w:hAnsi="Times New Roman" w:cs="Times New Roman"/>
-          <w:sz w:val="24"/>
-          <w:szCs w:val="24"/>
-          <w:highlight w:val="green"/>
-          <w:lang w:val="ru-RU"/>
-        </w:rPr>
-        <w:tab/>
-        <w:t>Данные должны быть организованы в структуре (</w:t>
-      </w:r>
-      <w:proofErr w:type="spellStart"/>
-      <w:r>
-        <w:rPr>
-          <w:rFonts w:ascii="Times New Roman" w:hAnsi="Times New Roman" w:cs="Times New Roman"/>
-          <w:sz w:val="24"/>
-          <w:szCs w:val="24"/>
-          <w:highlight w:val="green"/>
-          <w:lang w:val="ru-RU"/>
-        </w:rPr>
-        <w:t>struct</w:t>
-      </w:r>
-      <w:proofErr w:type="spellEnd"/>
-      <w:r>
-        <w:rPr>
-          <w:rFonts w:ascii="Times New Roman" w:hAnsi="Times New Roman" w:cs="Times New Roman"/>
-          <w:sz w:val="24"/>
-          <w:szCs w:val="24"/>
-          <w:highlight w:val="green"/>
-          <w:lang w:val="ru-RU"/>
-        </w:rPr>
-        <w:t xml:space="preserve">), не менее </w:t>
-      </w:r>
-      <w:r>
-        <w:rPr>
-          <w:rFonts w:ascii="Times New Roman" w:hAnsi="Times New Roman" w:cs="Times New Roman"/>
-          <w:sz w:val="24"/>
-          <w:szCs w:val="24"/>
-          <w:highlight w:val="green"/>
-          <w:lang w:val="ru-RU"/>
-        </w:rPr>
-        <w:t>5</w:t>
-      </w:r>
-      <w:r>
-        <w:rPr>
-          <w:rFonts w:ascii="Times New Roman" w:hAnsi="Times New Roman" w:cs="Times New Roman"/>
-          <w:sz w:val="24"/>
-          <w:szCs w:val="24"/>
-          <w:highlight w:val="green"/>
-          <w:lang w:val="ru-RU"/>
-        </w:rPr>
-        <w:t>-и полей, обязательно предусмотреть использование вложенных структур. Для студентов, претендующих на оценку «7» и выше, структур должно быть не менее двух (без учета структуры USER для авторизации пользователей). В случае если данные организованы в 2 или более структур, полей в них должно быть не менее 3-х. Обязательно наличие поля ДАТА и/или ВРЕМЯ.</w:t>
-      </w:r>
-    </w:p>
-    <w:p>
-      <w:pPr>
-        <w:spacing w:line="240" w:lineRule="auto"/>
         <w:ind w:firstLine="540"/>
         <w:jc w:val="both"/>
         <w:rPr>
-          <w:rFonts w:ascii="Times New Roman" w:eastAsia="Times New Roman" w:hAnsi="Times New Roman" w:cs="Times New Roman"/>
-          <w:b/>
-          <w:sz w:val="24"/>
-          <w:szCs w:val="24"/>
-          <w:lang w:val="ru-RU"/>
-        </w:rPr>
-      </w:pPr>
-      <w:r>
-        <w:rPr>
-          <w:rFonts w:ascii="Times New Roman" w:eastAsia="Times New Roman" w:hAnsi="Times New Roman" w:cs="Times New Roman"/>
-          <w:b/>
-          <w:sz w:val="24"/>
-          <w:szCs w:val="24"/>
-          <w:lang w:val="ru-RU"/>
-        </w:rPr>
-        <w:t>Требования к поставке</w:t>
+          <w:rFonts w:ascii="Times New Roman" w:hAnsi="Times New Roman" w:cs="Times New Roman"/>
+          <w:sz w:val="24"/>
+          <w:szCs w:val="24"/>
+          <w:lang w:val="ru-RU"/>
+        </w:rPr>
+      </w:pPr>
+      <w:r>
+        <w:rPr>
+          <w:rFonts w:ascii="Times New Roman" w:hAnsi="Times New Roman" w:cs="Times New Roman"/>
+          <w:sz w:val="24"/>
+          <w:szCs w:val="24"/>
+          <w:lang w:val="ru-RU"/>
+        </w:rPr>
+        <w:t xml:space="preserve">4. Все данные, хранимые </w:t>
+      </w:r>
+      <w:r>
+        <w:rPr>
+          <w:rFonts w:ascii="Times New Roman" w:hAnsi="Times New Roman" w:cs="Times New Roman"/>
+          <w:sz w:val="24"/>
+          <w:szCs w:val="24"/>
+          <w:lang w:val="ru-RU"/>
+        </w:rPr>
+        <w:t>в файлах,</w:t>
+      </w:r>
+      <w:r>
+        <w:rPr>
+          <w:rFonts w:ascii="Times New Roman" w:hAnsi="Times New Roman" w:cs="Times New Roman"/>
+          <w:sz w:val="24"/>
+          <w:szCs w:val="24"/>
+          <w:lang w:val="ru-RU"/>
+        </w:rPr>
+        <w:t xml:space="preserve"> должны быть осмыслены: недопустимо на защите представлять проект, </w:t>
+      </w:r>
+      <w:r>
+        <w:rPr>
+          <w:rFonts w:ascii="Times New Roman" w:hAnsi="Times New Roman" w:cs="Times New Roman"/>
+          <w:sz w:val="24"/>
+          <w:szCs w:val="24"/>
+          <w:lang w:val="ru-RU"/>
+        </w:rPr>
+        <w:t>где, например</w:t>
+      </w:r>
+      <w:r>
+        <w:rPr>
+          <w:rFonts w:ascii="Times New Roman" w:hAnsi="Times New Roman" w:cs="Times New Roman"/>
+          <w:sz w:val="24"/>
+          <w:szCs w:val="24"/>
+          <w:lang w:val="ru-RU"/>
+        </w:rPr>
+        <w:t>, в поле ФАМИЛИЯ содержится информация из набора символов типа «ййййй» или «ыыыыы». Такие проекты не допускаются к защите</w:t>
+      </w:r>
+      <w:r>
+        <w:rPr>
+          <w:rFonts w:ascii="Times New Roman" w:hAnsi="Times New Roman" w:cs="Times New Roman"/>
+          <w:sz w:val="24"/>
+          <w:szCs w:val="24"/>
+          <w:lang w:val="ru-RU"/>
+        </w:rPr>
+        <w:t>.</w:t>
       </w:r>
     </w:p>
     <w:p>
@@ -1477,163 +2013,35 @@
         <w:ind w:firstLine="540"/>
         <w:jc w:val="both"/>
         <w:rPr>
-          <w:rFonts w:ascii="Times New Roman" w:hAnsi="Times New Roman" w:cs="Times New Roman"/>
-          <w:sz w:val="24"/>
-          <w:szCs w:val="24"/>
-          <w:lang w:val="ru-RU"/>
-        </w:rPr>
-      </w:pPr>
-      <w:r>
-        <w:rPr>
-          <w:rFonts w:ascii="Times New Roman" w:hAnsi="Times New Roman" w:cs="Times New Roman"/>
-          <w:sz w:val="24"/>
-          <w:szCs w:val="24"/>
-          <w:lang w:val="ru-RU"/>
-        </w:rPr>
-        <w:t xml:space="preserve">Для </w:t>
-      </w:r>
-      <w:r>
-        <w:rPr>
-          <w:rFonts w:ascii="Times New Roman" w:hAnsi="Times New Roman" w:cs="Times New Roman"/>
-          <w:sz w:val="24"/>
-          <w:szCs w:val="24"/>
-          <w:lang w:val="ru-RU"/>
-        </w:rPr>
-        <w:t>зачета необходимо иметь рабочую программу на внешнем носителе.</w:t>
-      </w:r>
-    </w:p>
-    <w:p>
-      <w:pPr>
-        <w:spacing w:line="240" w:lineRule="auto"/>
-        <w:ind w:firstLine="540"/>
-        <w:jc w:val="both"/>
-        <w:rPr>
-          <w:rFonts w:ascii="Times New Roman" w:hAnsi="Times New Roman" w:cs="Times New Roman"/>
-          <w:sz w:val="24"/>
-          <w:szCs w:val="24"/>
-          <w:lang w:val="ru-RU"/>
-        </w:rPr>
-      </w:pPr>
-      <w:r>
-        <w:rPr>
-          <w:rFonts w:ascii="Times New Roman" w:eastAsia="Times New Roman" w:hAnsi="Times New Roman" w:cs="Times New Roman"/>
-          <w:b/>
-          <w:sz w:val="24"/>
-          <w:szCs w:val="24"/>
-          <w:lang w:val="ru-RU"/>
-        </w:rPr>
-        <w:t>Дополнительные требования:</w:t>
-      </w:r>
-    </w:p>
-    <w:p>
-      <w:pPr>
-        <w:spacing w:line="240" w:lineRule="auto"/>
-        <w:ind w:firstLine="540"/>
-        <w:jc w:val="both"/>
-        <w:rPr>
-          <w:rFonts w:ascii="Times New Roman" w:hAnsi="Times New Roman" w:cs="Times New Roman"/>
-          <w:sz w:val="24"/>
-          <w:szCs w:val="24"/>
-          <w:lang w:val="ru-RU"/>
-        </w:rPr>
-      </w:pPr>
-      <w:r>
-        <w:rPr>
-          <w:rFonts w:ascii="Times New Roman" w:hAnsi="Times New Roman" w:cs="Times New Roman"/>
-          <w:sz w:val="24"/>
-          <w:szCs w:val="24"/>
-          <w:lang w:val="ru-RU"/>
-        </w:rPr>
-        <w:t>1. Предусмотреть</w:t>
-      </w:r>
-      <w:r>
-        <w:rPr>
-          <w:rFonts w:ascii="Times New Roman" w:hAnsi="Times New Roman" w:cs="Times New Roman"/>
-          <w:sz w:val="24"/>
-          <w:szCs w:val="24"/>
-          <w:lang w:val="ru-RU"/>
-        </w:rPr>
-        <w:t xml:space="preserve"> обработку исключительных ситуаций.</w:t>
-      </w:r>
-    </w:p>
-    <w:p>
-      <w:pPr>
-        <w:spacing w:line="240" w:lineRule="auto"/>
-        <w:ind w:firstLine="540"/>
-        <w:jc w:val="both"/>
-        <w:rPr>
-          <w:rFonts w:ascii="Times New Roman" w:hAnsi="Times New Roman" w:cs="Times New Roman"/>
-          <w:sz w:val="24"/>
-          <w:szCs w:val="24"/>
-          <w:lang w:val="ru-RU"/>
-        </w:rPr>
-      </w:pPr>
-      <w:r>
-        <w:rPr>
-          <w:rFonts w:ascii="Times New Roman" w:hAnsi="Times New Roman" w:cs="Times New Roman"/>
-          <w:sz w:val="24"/>
-          <w:szCs w:val="24"/>
-          <w:lang w:val="ru-RU"/>
-        </w:rPr>
-        <w:t xml:space="preserve">2. </w:t>
-      </w:r>
-      <w:r>
-        <w:rPr>
-          <w:rFonts w:ascii="Times New Roman" w:hAnsi="Times New Roman" w:cs="Times New Roman"/>
-          <w:sz w:val="24"/>
-          <w:szCs w:val="24"/>
-          <w:highlight w:val="green"/>
-          <w:lang w:val="ru-RU"/>
-        </w:rPr>
-        <w:t>Предусмотреть использование различных встроенных функций для работы со строками.</w:t>
-      </w:r>
-    </w:p>
-    <w:p>
-      <w:pPr>
-        <w:spacing w:line="240" w:lineRule="auto"/>
-        <w:ind w:firstLine="540"/>
-        <w:jc w:val="both"/>
-        <w:rPr>
-          <w:rFonts w:ascii="Times New Roman" w:eastAsia="Times New Roman" w:hAnsi="Times New Roman" w:cs="Times New Roman"/>
-          <w:sz w:val="24"/>
-          <w:szCs w:val="24"/>
-          <w:lang w:val="ru-RU"/>
-        </w:rPr>
-      </w:pPr>
-      <w:r>
-        <w:rPr>
-          <w:rFonts w:ascii="Times New Roman" w:hAnsi="Times New Roman" w:cs="Times New Roman"/>
-          <w:sz w:val="24"/>
-          <w:szCs w:val="24"/>
-          <w:lang w:val="ru-RU"/>
-        </w:rPr>
-        <w:t xml:space="preserve">3. </w:t>
-      </w:r>
-      <w:r>
-        <w:rPr>
-          <w:rFonts w:ascii="Times New Roman" w:eastAsia="Times New Roman" w:hAnsi="Times New Roman" w:cs="Times New Roman"/>
-          <w:sz w:val="24"/>
-          <w:szCs w:val="24"/>
-          <w:highlight w:val="green"/>
-          <w:lang w:val="ru-RU"/>
-        </w:rPr>
-        <w:t>Построение программного кода должно соответствовать правилам, определенным в документе «</w:t>
-      </w:r>
-      <w:r>
-        <w:rPr>
-          <w:rFonts w:ascii="Times New Roman" w:eastAsia="Times New Roman" w:hAnsi="Times New Roman" w:cs="Times New Roman"/>
-          <w:sz w:val="24"/>
-          <w:szCs w:val="24"/>
-          <w:highlight w:val="green"/>
-        </w:rPr>
-        <w:t>Code</w:t>
-      </w:r>
-      <w:r>
-        <w:rPr>
-          <w:rFonts w:ascii="Times New Roman" w:eastAsia="Times New Roman" w:hAnsi="Times New Roman" w:cs="Times New Roman"/>
-          <w:sz w:val="24"/>
-          <w:szCs w:val="24"/>
-          <w:highlight w:val="green"/>
+          <w:sz w:val="24"/>
+          <w:szCs w:val="24"/>
+          <w:lang w:val="ru-RU"/>
+        </w:rPr>
+      </w:pPr>
+      <w:r>
+        <w:rPr>
+          <w:rFonts w:ascii="Times New Roman" w:eastAsia="Times New Roman" w:hAnsi="Times New Roman" w:cs="Times New Roman"/>
+          <w:b/>
+          <w:sz w:val="24"/>
+          <w:szCs w:val="24"/>
+          <w:lang w:val="ru-RU"/>
+        </w:rPr>
+        <w:t>Перечень используемых стандартов</w:t>
+      </w:r>
+      <w:r>
+        <w:rPr>
+          <w:rFonts w:ascii="Times New Roman" w:eastAsia="Times New Roman" w:hAnsi="Times New Roman" w:cs="Times New Roman"/>
+          <w:sz w:val="24"/>
+          <w:szCs w:val="24"/>
+          <w:lang w:val="ru-RU"/>
+        </w:rPr>
+        <w:t>:</w:t>
+      </w:r>
+      <w:r>
+        <w:rPr>
+          <w:rFonts w:ascii="Times New Roman" w:eastAsia="Times New Roman" w:hAnsi="Times New Roman" w:cs="Times New Roman"/>
+          <w:sz w:val="24"/>
+          <w:szCs w:val="24"/>
           <w:lang w:val="ru-RU"/>
         </w:rPr>
         <w:t xml:space="preserve"> </w:t>
@@ -1643,298 +2051,9 @@
           <w:rFonts w:ascii="Times New Roman" w:eastAsia="Times New Roman" w:hAnsi="Times New Roman" w:cs="Times New Roman"/>
           <w:sz w:val="24"/>
           <w:szCs w:val="24"/>
-          <w:highlight w:val="green"/>
-        </w:rPr>
-        <w:t>Conventions</w:t>
-      </w:r>
-      <w:r>
-        <w:rPr>
-          <w:rFonts w:ascii="Times New Roman" w:eastAsia="Times New Roman" w:hAnsi="Times New Roman" w:cs="Times New Roman"/>
-          <w:sz w:val="24"/>
-          <w:szCs w:val="24"/>
-          <w:highlight w:val="green"/>
-          <w:lang w:val="ru-RU"/>
-        </w:rPr>
-        <w:t xml:space="preserve"> </w:t>
-      </w:r>
-      <w:r>
-        <w:rPr>
-          <w:rFonts w:ascii="Times New Roman" w:eastAsia="Times New Roman" w:hAnsi="Times New Roman" w:cs="Times New Roman"/>
-          <w:sz w:val="24"/>
-          <w:szCs w:val="24"/>
-          <w:highlight w:val="green"/>
-        </w:rPr>
-        <w:t>for</w:t>
-      </w:r>
-      <w:r>
-        <w:rPr>
-          <w:rFonts w:ascii="Times New Roman" w:eastAsia="Times New Roman" w:hAnsi="Times New Roman" w:cs="Times New Roman"/>
-          <w:sz w:val="24"/>
-          <w:szCs w:val="24"/>
-          <w:highlight w:val="green"/>
-          <w:lang w:val="ru-RU"/>
-        </w:rPr>
-        <w:t xml:space="preserve"> </w:t>
-      </w:r>
-      <w:r>
-        <w:rPr>
-          <w:rFonts w:ascii="Times New Roman" w:eastAsia="Times New Roman" w:hAnsi="Times New Roman" w:cs="Times New Roman"/>
-          <w:sz w:val="24"/>
-          <w:szCs w:val="24"/>
-          <w:highlight w:val="green"/>
-        </w:rPr>
-        <w:t>the</w:t>
-      </w:r>
-      <w:r>
-        <w:rPr>
-          <w:rFonts w:ascii="Times New Roman" w:eastAsia="Times New Roman" w:hAnsi="Times New Roman" w:cs="Times New Roman"/>
-          <w:sz w:val="24"/>
-          <w:szCs w:val="24"/>
-          <w:highlight w:val="green"/>
-          <w:lang w:val="ru-RU"/>
-        </w:rPr>
-        <w:t xml:space="preserve"> </w:t>
-      </w:r>
-      <w:r>
-        <w:rPr>
-          <w:rFonts w:ascii="Times New Roman" w:eastAsia="Times New Roman" w:hAnsi="Times New Roman" w:cs="Times New Roman"/>
-          <w:sz w:val="24"/>
-          <w:szCs w:val="24"/>
-          <w:highlight w:val="green"/>
-        </w:rPr>
-        <w:t>Java</w:t>
-      </w:r>
-      <w:r>
-        <w:rPr>
-          <w:rFonts w:ascii="Times New Roman" w:eastAsia="Times New Roman" w:hAnsi="Times New Roman" w:cs="Times New Roman"/>
-          <w:sz w:val="24"/>
-          <w:szCs w:val="24"/>
-          <w:highlight w:val="green"/>
-          <w:lang w:val="ru-RU"/>
-        </w:rPr>
-        <w:t>™</w:t>
-      </w:r>
-      <w:r>
-        <w:rPr>
-          <w:rFonts w:ascii="Times New Roman" w:eastAsia="Times New Roman" w:hAnsi="Times New Roman" w:cs="Times New Roman"/>
-          <w:sz w:val="24"/>
-          <w:szCs w:val="24"/>
-          <w:highlight w:val="green"/>
-          <w:lang w:val="ru-RU"/>
-        </w:rPr>
-        <w:t xml:space="preserve"> </w:t>
-      </w:r>
-      <w:r>
-        <w:rPr>
-          <w:rFonts w:ascii="Times New Roman" w:eastAsia="Times New Roman" w:hAnsi="Times New Roman" w:cs="Times New Roman"/>
-          <w:sz w:val="24"/>
-          <w:szCs w:val="24"/>
-          <w:highlight w:val="green"/>
-        </w:rPr>
-        <w:t>Programming</w:t>
-      </w:r>
-      <w:r>
-        <w:rPr>
-          <w:rFonts w:ascii="Times New Roman" w:eastAsia="Times New Roman" w:hAnsi="Times New Roman" w:cs="Times New Roman"/>
-          <w:sz w:val="24"/>
-          <w:szCs w:val="24"/>
-          <w:highlight w:val="green"/>
-          <w:lang w:val="ru-RU"/>
-        </w:rPr>
-        <w:t xml:space="preserve"> </w:t>
-      </w:r>
-      <w:r>
-        <w:rPr>
-          <w:rFonts w:ascii="Times New Roman" w:eastAsia="Times New Roman" w:hAnsi="Times New Roman" w:cs="Times New Roman"/>
-          <w:sz w:val="24"/>
-          <w:szCs w:val="24"/>
-          <w:highlight w:val="green"/>
-        </w:rPr>
-        <w:t>Language</w:t>
-      </w:r>
-      <w:r>
-        <w:rPr>
-          <w:rFonts w:ascii="Times New Roman" w:eastAsia="Times New Roman" w:hAnsi="Times New Roman" w:cs="Times New Roman"/>
-          <w:sz w:val="24"/>
-          <w:szCs w:val="24"/>
-          <w:highlight w:val="green"/>
-          <w:lang w:val="ru-RU"/>
-        </w:rPr>
-        <w:t>».</w:t>
-      </w:r>
-    </w:p>
-    <w:p>
-      <w:pPr>
-        <w:spacing w:line="240" w:lineRule="auto"/>
-        <w:ind w:firstLine="540"/>
-        <w:jc w:val="both"/>
-        <w:rPr>
-          <w:rFonts w:ascii="Times New Roman" w:hAnsi="Times New Roman" w:cs="Times New Roman"/>
-          <w:sz w:val="24"/>
-          <w:szCs w:val="24"/>
-          <w:lang w:val="ru-RU"/>
-        </w:rPr>
-      </w:pPr>
-      <w:r>
-        <w:rPr>
-          <w:rFonts w:ascii="Times New Roman" w:hAnsi="Times New Roman" w:cs="Times New Roman"/>
-          <w:sz w:val="24"/>
-          <w:szCs w:val="24"/>
-          <w:lang w:val="ru-RU"/>
-        </w:rPr>
-        <w:lastRenderedPageBreak/>
-        <w:t xml:space="preserve">4. </w:t>
-      </w:r>
-      <w:r>
-        <w:rPr>
-          <w:rFonts w:ascii="Times New Roman" w:hAnsi="Times New Roman" w:cs="Times New Roman"/>
-          <w:sz w:val="24"/>
-          <w:szCs w:val="24"/>
-          <w:highlight w:val="green"/>
-          <w:lang w:val="ru-RU"/>
-        </w:rPr>
-        <w:t xml:space="preserve">Все данные, хранимые </w:t>
-      </w:r>
-      <w:r>
-        <w:rPr>
-          <w:rFonts w:ascii="Times New Roman" w:hAnsi="Times New Roman" w:cs="Times New Roman"/>
-          <w:sz w:val="24"/>
-          <w:szCs w:val="24"/>
-          <w:highlight w:val="green"/>
-          <w:lang w:val="ru-RU"/>
-        </w:rPr>
-        <w:t>в файлах,</w:t>
-      </w:r>
-      <w:r>
-        <w:rPr>
-          <w:rFonts w:ascii="Times New Roman" w:hAnsi="Times New Roman" w:cs="Times New Roman"/>
-          <w:sz w:val="24"/>
-          <w:szCs w:val="24"/>
-          <w:highlight w:val="green"/>
-          <w:lang w:val="ru-RU"/>
-        </w:rPr>
-        <w:t xml:space="preserve"> должны быть осмыслены: недопустимо на защите представлять проект, </w:t>
-      </w:r>
-      <w:r>
-        <w:rPr>
-          <w:rFonts w:ascii="Times New Roman" w:hAnsi="Times New Roman" w:cs="Times New Roman"/>
-          <w:sz w:val="24"/>
-          <w:szCs w:val="24"/>
-          <w:highlight w:val="green"/>
-          <w:lang w:val="ru-RU"/>
-        </w:rPr>
-        <w:t>где, например</w:t>
-      </w:r>
-      <w:r>
-        <w:rPr>
-          <w:rFonts w:ascii="Times New Roman" w:hAnsi="Times New Roman" w:cs="Times New Roman"/>
-          <w:sz w:val="24"/>
-          <w:szCs w:val="24"/>
-          <w:highlight w:val="green"/>
-          <w:lang w:val="ru-RU"/>
-        </w:rPr>
-        <w:t>, в поле ФАМИЛИЯ содержится информация из набора символов типа «</w:t>
-      </w:r>
-      <w:proofErr w:type="spellStart"/>
-      <w:r>
-        <w:rPr>
-          <w:rFonts w:ascii="Times New Roman" w:hAnsi="Times New Roman" w:cs="Times New Roman"/>
-          <w:sz w:val="24"/>
-          <w:szCs w:val="24"/>
-          <w:highlight w:val="green"/>
-          <w:lang w:val="ru-RU"/>
-        </w:rPr>
-        <w:t>ййййй</w:t>
-      </w:r>
-      <w:proofErr w:type="spellEnd"/>
-      <w:r>
-        <w:rPr>
-          <w:rFonts w:ascii="Times New Roman" w:hAnsi="Times New Roman" w:cs="Times New Roman"/>
-          <w:sz w:val="24"/>
-          <w:szCs w:val="24"/>
-          <w:highlight w:val="green"/>
-          <w:lang w:val="ru-RU"/>
-        </w:rPr>
-        <w:t>» или «</w:t>
-      </w:r>
-      <w:proofErr w:type="spellStart"/>
-      <w:r>
-        <w:rPr>
-          <w:rFonts w:ascii="Times New Roman" w:hAnsi="Times New Roman" w:cs="Times New Roman"/>
-          <w:sz w:val="24"/>
-          <w:szCs w:val="24"/>
-          <w:highlight w:val="green"/>
-          <w:lang w:val="ru-RU"/>
-        </w:rPr>
-        <w:t>ыыыыы</w:t>
-      </w:r>
-      <w:proofErr w:type="spellEnd"/>
-      <w:r>
-        <w:rPr>
-          <w:rFonts w:ascii="Times New Roman" w:hAnsi="Times New Roman" w:cs="Times New Roman"/>
-          <w:sz w:val="24"/>
-          <w:szCs w:val="24"/>
-          <w:highlight w:val="green"/>
-          <w:lang w:val="ru-RU"/>
-        </w:rPr>
-        <w:t>». Такие проекты не допускаются к защите.</w:t>
-      </w:r>
-    </w:p>
-    <w:p>
-      <w:pPr>
-        <w:spacing w:line="240" w:lineRule="auto"/>
-        <w:ind w:firstLine="540"/>
-        <w:jc w:val="both"/>
-        <w:rPr>
-          <w:sz w:val="24"/>
-          <w:szCs w:val="24"/>
-          <w:lang w:val="ru-RU"/>
-        </w:rPr>
-      </w:pPr>
-      <w:r>
-        <w:rPr>
-          <w:rFonts w:ascii="Times New Roman" w:eastAsia="Times New Roman" w:hAnsi="Times New Roman" w:cs="Times New Roman"/>
-          <w:b/>
-          <w:sz w:val="24"/>
-          <w:szCs w:val="24"/>
-          <w:lang w:val="ru-RU"/>
-        </w:rPr>
-        <w:t>Перечень используемых стандартов</w:t>
-      </w:r>
-      <w:r>
-        <w:rPr>
-          <w:rFonts w:ascii="Times New Roman" w:eastAsia="Times New Roman" w:hAnsi="Times New Roman" w:cs="Times New Roman"/>
-          <w:sz w:val="24"/>
-          <w:szCs w:val="24"/>
-          <w:lang w:val="ru-RU"/>
-        </w:rPr>
-        <w:t>:</w:t>
-      </w:r>
-      <w:r>
-        <w:rPr>
-          <w:rFonts w:ascii="Times New Roman" w:eastAsia="Times New Roman" w:hAnsi="Times New Roman" w:cs="Times New Roman"/>
-          <w:sz w:val="24"/>
-          <w:szCs w:val="24"/>
-          <w:lang w:val="ru-RU"/>
-        </w:rPr>
-        <w:t xml:space="preserve"> </w:t>
-      </w:r>
-      <w:r>
-        <w:rPr>
-          <w:rFonts w:ascii="Times New Roman" w:eastAsia="Times New Roman" w:hAnsi="Times New Roman" w:cs="Times New Roman"/>
-          <w:sz w:val="24"/>
-          <w:szCs w:val="24"/>
-        </w:rPr>
-        <w:t>UML</w:t>
-      </w:r>
-      <w:r>
-        <w:rPr>
-          <w:rFonts w:ascii="Times New Roman" w:eastAsia="Times New Roman" w:hAnsi="Times New Roman" w:cs="Times New Roman"/>
-          <w:sz w:val="24"/>
-          <w:szCs w:val="24"/>
-          <w:lang w:val="ru-RU"/>
-        </w:rPr>
-        <w:t xml:space="preserve"> 2.0 и выше, ГОСТЫ 19001–19701 (оформление блок-схем, требования к руководству пользователя), стандарты оформления курсовых и дипломных работ СТП БГУИР 2013. </w:t>
+          <w:lang w:val="ru-RU"/>
+        </w:rPr>
+        <w:t xml:space="preserve">ГОСТЫ 19001–19701 (оформление блок-схем, требования к руководству пользователя), стандарты оформления курсовых и дипломных работ СТП БГУИР 2013. </w:t>
       </w:r>
     </w:p>
     <w:p>
@@ -2023,7 +2142,16 @@
           <w:szCs w:val="24"/>
           <w:lang w:val="ru-RU"/>
         </w:rPr>
-        <w:t>титульный лист.</w:t>
+        <w:t>Т</w:t>
+      </w:r>
+      <w:r>
+        <w:rPr>
+          <w:rFonts w:ascii="Times New Roman" w:eastAsia="Times New Roman" w:hAnsi="Times New Roman" w:cs="Times New Roman"/>
+          <w:sz w:val="24"/>
+          <w:szCs w:val="24"/>
+          <w:lang w:val="ru-RU"/>
+        </w:rPr>
+        <w:t>итульный лист.</w:t>
       </w:r>
     </w:p>
     <w:p>
@@ -2049,7 +2177,16 @@
           <w:szCs w:val="24"/>
           <w:lang w:val="ru-RU"/>
         </w:rPr>
-        <w:t>задание по курсовой работе.</w:t>
+        <w:t>З</w:t>
+      </w:r>
+      <w:r>
+        <w:rPr>
+          <w:rFonts w:ascii="Times New Roman" w:eastAsia="Times New Roman" w:hAnsi="Times New Roman" w:cs="Times New Roman"/>
+          <w:sz w:val="24"/>
+          <w:szCs w:val="24"/>
+          <w:lang w:val="ru-RU"/>
+        </w:rPr>
+        <w:t>адание по курсовой работе.</w:t>
       </w:r>
     </w:p>
     <w:p>
@@ -2075,7 +2212,16 @@
           <w:szCs w:val="24"/>
           <w:lang w:val="ru-RU"/>
         </w:rPr>
-        <w:t>содержание.</w:t>
+        <w:t>С</w:t>
+      </w:r>
+      <w:r>
+        <w:rPr>
+          <w:rFonts w:ascii="Times New Roman" w:eastAsia="Times New Roman" w:hAnsi="Times New Roman" w:cs="Times New Roman"/>
+          <w:sz w:val="24"/>
+          <w:szCs w:val="24"/>
+          <w:lang w:val="ru-RU"/>
+        </w:rPr>
+        <w:t>одержание.</w:t>
       </w:r>
     </w:p>
     <w:p>
@@ -2101,7 +2247,16 @@
           <w:szCs w:val="24"/>
           <w:lang w:val="ru-RU"/>
         </w:rPr>
-        <w:t>введение.</w:t>
+        <w:t>В</w:t>
+      </w:r>
+      <w:r>
+        <w:rPr>
+          <w:rFonts w:ascii="Times New Roman" w:eastAsia="Times New Roman" w:hAnsi="Times New Roman" w:cs="Times New Roman"/>
+          <w:sz w:val="24"/>
+          <w:szCs w:val="24"/>
+          <w:lang w:val="ru-RU"/>
+        </w:rPr>
+        <w:t>ведение.</w:t>
       </w:r>
     </w:p>
     <w:p>
@@ -2127,7 +2282,16 @@
           <w:szCs w:val="24"/>
           <w:lang w:val="ru-RU"/>
         </w:rPr>
-        <w:t>краткие теоретические сведения об используемых алгоритмах (до 3-х страниц).</w:t>
+        <w:t>К</w:t>
+      </w:r>
+      <w:r>
+        <w:rPr>
+          <w:rFonts w:ascii="Times New Roman" w:eastAsia="Times New Roman" w:hAnsi="Times New Roman" w:cs="Times New Roman"/>
+          <w:sz w:val="24"/>
+          <w:szCs w:val="24"/>
+          <w:lang w:val="ru-RU"/>
+        </w:rPr>
+        <w:t>раткие теоретические сведения об используемых алгоритмах (до 3-х страниц).</w:t>
       </w:r>
     </w:p>
     <w:p>
@@ -2153,7 +2317,16 @@
           <w:szCs w:val="24"/>
           <w:lang w:val="ru-RU"/>
         </w:rPr>
-        <w:t>описание организации структур хранимых данных (2 страницы).</w:t>
+        <w:t>О</w:t>
+      </w:r>
+      <w:r>
+        <w:rPr>
+          <w:rFonts w:ascii="Times New Roman" w:eastAsia="Times New Roman" w:hAnsi="Times New Roman" w:cs="Times New Roman"/>
+          <w:sz w:val="24"/>
+          <w:szCs w:val="24"/>
+          <w:lang w:val="ru-RU"/>
+        </w:rPr>
+        <w:t>писание организации структур хранимых данных (2 страницы).</w:t>
       </w:r>
     </w:p>
     <w:p>
@@ -2179,7 +2352,7 @@
           <w:szCs w:val="24"/>
           <w:lang w:val="ru-RU"/>
         </w:rPr>
-        <w:t>создание пользовательских функций приложения (5-7 страниц).</w:t>
+        <w:t>Описание используемых библиотек</w:t>
       </w:r>
     </w:p>
     <w:p>
@@ -2205,7 +2378,16 @@
           <w:szCs w:val="24"/>
           <w:lang w:val="ru-RU"/>
         </w:rPr>
-        <w:t>функциональную схему задачи, схемы алгоритмов работы двух функций (по указанию руководителя рисуются на защите) (минимум 3 листа с описанием и кодом).</w:t>
+        <w:t>С</w:t>
+      </w:r>
+      <w:r>
+        <w:rPr>
+          <w:rFonts w:ascii="Times New Roman" w:eastAsia="Times New Roman" w:hAnsi="Times New Roman" w:cs="Times New Roman"/>
+          <w:sz w:val="24"/>
+          <w:szCs w:val="24"/>
+          <w:lang w:val="ru-RU"/>
+        </w:rPr>
+        <w:t>оздание пользовательских функций приложения (5-7 страниц).</w:t>
       </w:r>
     </w:p>
     <w:p>
@@ -2231,7 +2413,16 @@
           <w:szCs w:val="24"/>
           <w:lang w:val="ru-RU"/>
         </w:rPr>
-        <w:t>описание программы (7-12 листов) – описываются логически законченные части программы, описывается принцип функционирования программы, т.е. какие действия должен осуществлять пользователь при работе с программой.</w:t>
+        <w:t>Ф</w:t>
+      </w:r>
+      <w:r>
+        <w:rPr>
+          <w:rFonts w:ascii="Times New Roman" w:eastAsia="Times New Roman" w:hAnsi="Times New Roman" w:cs="Times New Roman"/>
+          <w:sz w:val="24"/>
+          <w:szCs w:val="24"/>
+          <w:lang w:val="ru-RU"/>
+        </w:rPr>
+        <w:t>ункциональную схему задачи, схемы алгоритмов работы двух функций (по указанию руководителя рисуются на защите) (минимум 3 листа с описанием и кодом).</w:t>
       </w:r>
     </w:p>
     <w:p>
@@ -2257,7 +2448,16 @@
           <w:szCs w:val="24"/>
           <w:lang w:val="ru-RU"/>
         </w:rPr>
-        <w:t>заключение.</w:t>
+        <w:t>О</w:t>
+      </w:r>
+      <w:r>
+        <w:rPr>
+          <w:rFonts w:ascii="Times New Roman" w:eastAsia="Times New Roman" w:hAnsi="Times New Roman" w:cs="Times New Roman"/>
+          <w:sz w:val="24"/>
+          <w:szCs w:val="24"/>
+          <w:lang w:val="ru-RU"/>
+        </w:rPr>
+        <w:t>писание программы (7-12 листов) – описываются логически законченные части программы, описывается принцип функционирования программы, т.е. какие действия должен осуществлять пользователь при работе с программой.</w:t>
       </w:r>
     </w:p>
     <w:p>
@@ -2283,7 +2483,16 @@
           <w:szCs w:val="24"/>
           <w:lang w:val="ru-RU"/>
         </w:rPr>
-        <w:t>список использованных источников.</w:t>
+        <w:t>З</w:t>
+      </w:r>
+      <w:r>
+        <w:rPr>
+          <w:rFonts w:ascii="Times New Roman" w:eastAsia="Times New Roman" w:hAnsi="Times New Roman" w:cs="Times New Roman"/>
+          <w:sz w:val="24"/>
+          <w:szCs w:val="24"/>
+          <w:lang w:val="ru-RU"/>
+        </w:rPr>
+        <w:t>аключение.</w:t>
       </w:r>
     </w:p>
     <w:p>
@@ -2309,7 +2518,51 @@
           <w:szCs w:val="24"/>
           <w:lang w:val="ru-RU"/>
         </w:rPr>
-        <w:t>приложения (обязательно листинг кода с комментариями).</w:t>
+        <w:t>С</w:t>
+      </w:r>
+      <w:r>
+        <w:rPr>
+          <w:rFonts w:ascii="Times New Roman" w:eastAsia="Times New Roman" w:hAnsi="Times New Roman" w:cs="Times New Roman"/>
+          <w:sz w:val="24"/>
+          <w:szCs w:val="24"/>
+          <w:lang w:val="ru-RU"/>
+        </w:rPr>
+        <w:t>писок использованных источников.</w:t>
+      </w:r>
+    </w:p>
+    <w:p>
+      <w:pPr>
+        <w:pStyle w:val="ListParagraph"/>
+        <w:numPr>
+          <w:ilvl w:val="0"/>
+          <w:numId w:val="4"/>
+        </w:numPr>
+        <w:spacing w:line="240" w:lineRule="auto"/>
+        <w:jc w:val="both"/>
+        <w:rPr>
+          <w:rFonts w:ascii="Times New Roman" w:eastAsia="Times New Roman" w:hAnsi="Times New Roman" w:cs="Times New Roman"/>
+          <w:sz w:val="24"/>
+          <w:szCs w:val="24"/>
+          <w:lang w:val="ru-RU"/>
+        </w:rPr>
+      </w:pPr>
+      <w:r>
+        <w:rPr>
+          <w:rFonts w:ascii="Times New Roman" w:eastAsia="Times New Roman" w:hAnsi="Times New Roman" w:cs="Times New Roman"/>
+          <w:sz w:val="24"/>
+          <w:szCs w:val="24"/>
+          <w:lang w:val="ru-RU"/>
+        </w:rPr>
+        <w:t>П</w:t>
+      </w:r>
+      <w:r>
+        <w:rPr>
+          <w:rFonts w:ascii="Times New Roman" w:eastAsia="Times New Roman" w:hAnsi="Times New Roman" w:cs="Times New Roman"/>
+          <w:sz w:val="24"/>
+          <w:szCs w:val="24"/>
+          <w:lang w:val="ru-RU"/>
+        </w:rPr>
+        <w:t>риложения (обязательно листинг кода с комментариями).</w:t>
       </w:r>
     </w:p>
     <w:p>
@@ -2455,6 +2708,182 @@
           <w:szCs w:val="24"/>
           <w:lang w:val="ru-RU"/>
         </w:rPr>
+        <w:t xml:space="preserve">6. </w:t>
+      </w:r>
+      <w:r>
+        <w:rPr>
+          <w:rFonts w:ascii="Times New Roman" w:eastAsia="Times New Roman" w:hAnsi="Times New Roman" w:cs="Times New Roman"/>
+          <w:b/>
+          <w:sz w:val="24"/>
+          <w:szCs w:val="24"/>
+          <w:lang w:val="ru-RU"/>
+        </w:rPr>
+        <w:t xml:space="preserve">Консультант по проекту </w:t>
+      </w:r>
+      <w:r>
+        <w:rPr>
+          <w:rFonts w:ascii="Times New Roman" w:eastAsia="Times New Roman" w:hAnsi="Times New Roman" w:cs="Times New Roman"/>
+          <w:sz w:val="24"/>
+          <w:szCs w:val="24"/>
+          <w:lang w:val="ru-RU"/>
+        </w:rPr>
+        <w:t>__</w:t>
+      </w:r>
+      <w:r>
+        <w:rPr>
+          <w:rFonts w:ascii="Times New Roman" w:eastAsia="Times New Roman" w:hAnsi="Times New Roman" w:cs="Times New Roman"/>
+          <w:sz w:val="24"/>
+          <w:szCs w:val="24"/>
+          <w:lang w:val="ru-RU"/>
+        </w:rPr>
+        <w:t>_</w:t>
+      </w:r>
+      <w:r>
+        <w:rPr>
+          <w:rFonts w:ascii="Times New Roman" w:eastAsia="Times New Roman" w:hAnsi="Times New Roman" w:cs="Times New Roman"/>
+          <w:sz w:val="24"/>
+          <w:szCs w:val="24"/>
+          <w:u w:val="single"/>
+          <w:lang w:val="ru-RU"/>
+        </w:rPr>
+        <w:t>Голда Ольга Алексеевна</w:t>
+      </w:r>
+      <w:r>
+        <w:rPr>
+          <w:rFonts w:ascii="Times New Roman" w:eastAsia="Times New Roman" w:hAnsi="Times New Roman" w:cs="Times New Roman"/>
+          <w:sz w:val="24"/>
+          <w:szCs w:val="24"/>
+          <w:lang w:val="ru-RU"/>
+        </w:rPr>
+        <w:t>______________</w:t>
+      </w:r>
+      <w:r>
+        <w:rPr>
+          <w:rFonts w:ascii="Times New Roman" w:eastAsia="Times New Roman" w:hAnsi="Times New Roman" w:cs="Times New Roman"/>
+          <w:sz w:val="24"/>
+          <w:szCs w:val="24"/>
+          <w:lang w:val="ru-RU"/>
+        </w:rPr>
+        <w:t>____________</w:t>
+      </w:r>
+    </w:p>
+    <w:p>
+      <w:pPr>
+        <w:spacing w:line="240" w:lineRule="auto"/>
+        <w:jc w:val="both"/>
+        <w:rPr>
+          <w:sz w:val="24"/>
+          <w:szCs w:val="24"/>
+          <w:lang w:val="ru-RU"/>
+        </w:rPr>
+      </w:pPr>
+      <w:r>
+        <w:rPr>
+          <w:rFonts w:ascii="Times New Roman" w:eastAsia="Times New Roman" w:hAnsi="Times New Roman" w:cs="Times New Roman"/>
+          <w:b/>
+          <w:sz w:val="24"/>
+          <w:szCs w:val="24"/>
+          <w:lang w:val="ru-RU"/>
+        </w:rPr>
+        <w:t xml:space="preserve">7. Дата </w:t>
+      </w:r>
+      <w:r>
+        <w:rPr>
+          <w:rFonts w:ascii="Times New Roman" w:eastAsia="Times New Roman" w:hAnsi="Times New Roman" w:cs="Times New Roman"/>
+          <w:b/>
+          <w:sz w:val="24"/>
+          <w:szCs w:val="24"/>
+          <w:lang w:val="ru-RU"/>
+        </w:rPr>
+        <w:t>выдачи</w:t>
+      </w:r>
+      <w:r>
+        <w:rPr>
+          <w:rFonts w:ascii="Times New Roman" w:eastAsia="Times New Roman" w:hAnsi="Times New Roman" w:cs="Times New Roman"/>
+          <w:b/>
+          <w:sz w:val="24"/>
+          <w:szCs w:val="24"/>
+          <w:lang w:val="ru-RU"/>
+        </w:rPr>
+        <w:t xml:space="preserve"> задання</w:t>
+      </w:r>
+      <w:r>
+        <w:rPr>
+          <w:rFonts w:ascii="Times New Roman" w:eastAsia="Times New Roman" w:hAnsi="Times New Roman" w:cs="Times New Roman"/>
+          <w:sz w:val="24"/>
+          <w:szCs w:val="24"/>
+          <w:lang w:val="ru-RU"/>
+        </w:rPr>
+        <w:t>_________</w:t>
+      </w:r>
+      <w:r>
+        <w:rPr>
+          <w:rFonts w:ascii="Times New Roman" w:eastAsia="Times New Roman" w:hAnsi="Times New Roman" w:cs="Times New Roman"/>
+          <w:sz w:val="24"/>
+          <w:szCs w:val="24"/>
+          <w:u w:val="single"/>
+          <w:lang w:val="ru-RU"/>
+        </w:rPr>
+        <w:t>1</w:t>
+      </w:r>
+      <w:r>
+        <w:rPr>
+          <w:rFonts w:ascii="Times New Roman" w:eastAsia="Times New Roman" w:hAnsi="Times New Roman" w:cs="Times New Roman"/>
+          <w:sz w:val="24"/>
+          <w:szCs w:val="24"/>
+          <w:u w:val="single"/>
+          <w:lang w:val="ru-RU"/>
+        </w:rPr>
+        <w:t>0</w:t>
+      </w:r>
+      <w:r>
+        <w:rPr>
+          <w:rFonts w:ascii="Times New Roman" w:eastAsia="Times New Roman" w:hAnsi="Times New Roman" w:cs="Times New Roman"/>
+          <w:sz w:val="24"/>
+          <w:szCs w:val="24"/>
+          <w:u w:val="single"/>
+          <w:lang w:val="ru-RU"/>
+        </w:rPr>
+        <w:t>.02</w:t>
+      </w:r>
+      <w:r>
+        <w:rPr>
+          <w:rFonts w:ascii="Times New Roman" w:eastAsia="Times New Roman" w:hAnsi="Times New Roman" w:cs="Times New Roman"/>
+          <w:sz w:val="24"/>
+          <w:szCs w:val="24"/>
+          <w:u w:val="single"/>
+          <w:lang w:val="ru-RU"/>
+        </w:rPr>
+        <w:t>.2020</w:t>
+      </w:r>
+      <w:r>
+        <w:rPr>
+          <w:rFonts w:ascii="Times New Roman" w:eastAsia="Times New Roman" w:hAnsi="Times New Roman" w:cs="Times New Roman"/>
+          <w:sz w:val="24"/>
+          <w:szCs w:val="24"/>
+          <w:lang w:val="ru-RU"/>
+        </w:rPr>
+        <w:t>__________________________________________</w:t>
+      </w:r>
+    </w:p>
+    <w:p>
+      <w:pPr>
+        <w:spacing w:line="240" w:lineRule="auto"/>
+        <w:jc w:val="both"/>
+        <w:rPr>
+          <w:sz w:val="24"/>
+          <w:szCs w:val="24"/>
+          <w:lang w:val="ru-RU"/>
+        </w:rPr>
+      </w:pPr>
+      <w:r>
+        <w:rPr>
+          <w:rFonts w:ascii="Times New Roman" w:eastAsia="Times New Roman" w:hAnsi="Times New Roman" w:cs="Times New Roman"/>
+          <w:b/>
+          <w:sz w:val="24"/>
+          <w:szCs w:val="24"/>
+          <w:lang w:val="ru-RU"/>
+        </w:rPr>
         <w:t xml:space="preserve">8. </w:t>
       </w:r>
       <w:r>
@@ -2516,6 +2945,626 @@
           <w:lang w:val="ru-RU"/>
         </w:rPr>
         <w:t>указанием сроков выполнения и трудоемкости отдельных этапов</w:t>
+      </w:r>
+    </w:p>
+    <w:p>
+      <w:pPr>
+        <w:numPr>
+          <w:ilvl w:val="0"/>
+          <w:numId w:val="2"/>
+        </w:numPr>
+        <w:spacing w:line="240" w:lineRule="auto"/>
+        <w:ind w:left="0" w:firstLine="709"/>
+        <w:contextualSpacing/>
+        <w:jc w:val="both"/>
+        <w:rPr>
+          <w:rFonts w:ascii="Times New Roman" w:eastAsia="Times New Roman" w:hAnsi="Times New Roman" w:cs="Times New Roman"/>
+          <w:sz w:val="24"/>
+          <w:szCs w:val="24"/>
+          <w:lang w:val="ru-RU"/>
+        </w:rPr>
+      </w:pPr>
+      <w:r>
+        <w:rPr>
+          <w:rFonts w:ascii="Times New Roman" w:eastAsia="Times New Roman" w:hAnsi="Times New Roman" w:cs="Times New Roman"/>
+          <w:sz w:val="24"/>
+          <w:szCs w:val="24"/>
+          <w:lang w:val="ru-RU"/>
+        </w:rPr>
+        <w:t xml:space="preserve">Проработка предметной области. </w:t>
+      </w:r>
+      <w:r>
+        <w:rPr>
+          <w:rFonts w:ascii="Times New Roman" w:eastAsia="Times New Roman" w:hAnsi="Times New Roman" w:cs="Times New Roman"/>
+          <w:sz w:val="24"/>
+          <w:szCs w:val="24"/>
+          <w:lang w:val="ru-RU"/>
+        </w:rPr>
+        <w:t>Подготовка 1-</w:t>
+      </w:r>
+      <w:r>
+        <w:rPr>
+          <w:rFonts w:ascii="Times New Roman" w:eastAsia="Times New Roman" w:hAnsi="Times New Roman" w:cs="Times New Roman"/>
+          <w:sz w:val="24"/>
+          <w:szCs w:val="24"/>
+          <w:lang w:val="ru-RU"/>
+        </w:rPr>
+        <w:t>6</w:t>
+      </w:r>
+      <w:r>
+        <w:rPr>
+          <w:rFonts w:ascii="Times New Roman" w:eastAsia="Times New Roman" w:hAnsi="Times New Roman" w:cs="Times New Roman"/>
+          <w:sz w:val="24"/>
+          <w:szCs w:val="24"/>
+          <w:lang w:val="ru-RU"/>
+        </w:rPr>
+        <w:t xml:space="preserve"> разделов пояснительной записки </w:t>
+      </w:r>
+      <w:r>
+        <w:rPr>
+          <w:rFonts w:ascii="Times New Roman" w:eastAsia="Times New Roman" w:hAnsi="Times New Roman" w:cs="Times New Roman"/>
+          <w:sz w:val="24"/>
+          <w:szCs w:val="24"/>
+          <w:lang w:val="ru-RU"/>
+        </w:rPr>
+        <w:t>(</w:t>
+      </w:r>
+      <w:r>
+        <w:rPr>
+          <w:rFonts w:ascii="Times New Roman" w:eastAsia="Times New Roman" w:hAnsi="Times New Roman" w:cs="Times New Roman"/>
+          <w:sz w:val="24"/>
+          <w:szCs w:val="24"/>
+          <w:lang w:val="ru-RU"/>
+        </w:rPr>
+        <w:t>16.03.2020</w:t>
+      </w:r>
+      <w:r>
+        <w:rPr>
+          <w:rFonts w:ascii="Times New Roman" w:eastAsia="Times New Roman" w:hAnsi="Times New Roman" w:cs="Times New Roman"/>
+          <w:sz w:val="24"/>
+          <w:szCs w:val="24"/>
+          <w:lang w:val="ru-RU"/>
+        </w:rPr>
+        <w:t>)</w:t>
+      </w:r>
+    </w:p>
+    <w:p>
+      <w:pPr>
+        <w:numPr>
+          <w:ilvl w:val="0"/>
+          <w:numId w:val="2"/>
+        </w:numPr>
+        <w:spacing w:line="240" w:lineRule="auto"/>
+        <w:ind w:left="0" w:firstLine="709"/>
+        <w:contextualSpacing/>
+        <w:jc w:val="both"/>
+        <w:rPr>
+          <w:rFonts w:ascii="Times New Roman" w:eastAsia="Times New Roman" w:hAnsi="Times New Roman" w:cs="Times New Roman"/>
+          <w:sz w:val="24"/>
+          <w:szCs w:val="24"/>
+          <w:lang w:val="ru-RU"/>
+        </w:rPr>
+      </w:pPr>
+      <w:r>
+        <w:rPr>
+          <w:rFonts w:ascii="Times New Roman" w:eastAsia="Times New Roman" w:hAnsi="Times New Roman" w:cs="Times New Roman"/>
+          <w:sz w:val="24"/>
+          <w:szCs w:val="24"/>
+          <w:lang w:val="ru-RU"/>
+        </w:rPr>
+        <w:t xml:space="preserve">Разработка программного каркаса, реализующего архитектуру системы. </w:t>
+      </w:r>
+      <w:r>
+        <w:rPr>
+          <w:rFonts w:ascii="Times New Roman" w:eastAsia="Times New Roman" w:hAnsi="Times New Roman" w:cs="Times New Roman"/>
+          <w:sz w:val="24"/>
+          <w:szCs w:val="24"/>
+          <w:lang w:val="ru-RU"/>
+        </w:rPr>
+        <w:t>Подготовка 7</w:t>
+      </w:r>
+      <w:r>
+        <w:rPr>
+          <w:rFonts w:ascii="Times New Roman" w:eastAsia="Times New Roman" w:hAnsi="Times New Roman" w:cs="Times New Roman"/>
+          <w:sz w:val="24"/>
+          <w:szCs w:val="24"/>
+          <w:lang w:val="ru-RU"/>
+        </w:rPr>
+        <w:t xml:space="preserve"> раздел</w:t>
+      </w:r>
+      <w:r>
+        <w:rPr>
+          <w:rFonts w:ascii="Times New Roman" w:eastAsia="Times New Roman" w:hAnsi="Times New Roman" w:cs="Times New Roman"/>
+          <w:sz w:val="24"/>
+          <w:szCs w:val="24"/>
+          <w:lang w:val="ru-RU"/>
+        </w:rPr>
+        <w:t>а</w:t>
+      </w:r>
+      <w:r>
+        <w:rPr>
+          <w:rFonts w:ascii="Times New Roman" w:eastAsia="Times New Roman" w:hAnsi="Times New Roman" w:cs="Times New Roman"/>
+          <w:sz w:val="24"/>
+          <w:szCs w:val="24"/>
+          <w:lang w:val="ru-RU"/>
+        </w:rPr>
+        <w:t xml:space="preserve"> пояснительной записки </w:t>
+      </w:r>
+      <w:r>
+        <w:rPr>
+          <w:rFonts w:ascii="Times New Roman" w:eastAsia="Times New Roman" w:hAnsi="Times New Roman" w:cs="Times New Roman"/>
+          <w:sz w:val="24"/>
+          <w:szCs w:val="24"/>
+          <w:lang w:val="ru-RU"/>
+        </w:rPr>
+        <w:t>(20.04.2020</w:t>
+      </w:r>
+      <w:r>
+        <w:rPr>
+          <w:rFonts w:ascii="Times New Roman" w:eastAsia="Times New Roman" w:hAnsi="Times New Roman" w:cs="Times New Roman"/>
+          <w:sz w:val="24"/>
+          <w:szCs w:val="24"/>
+          <w:lang w:val="ru-RU"/>
+        </w:rPr>
+        <w:t>)</w:t>
+      </w:r>
+    </w:p>
+    <w:p>
+      <w:pPr>
+        <w:numPr>
+          <w:ilvl w:val="0"/>
+          <w:numId w:val="2"/>
+        </w:numPr>
+        <w:spacing w:line="240" w:lineRule="auto"/>
+        <w:ind w:left="0" w:firstLine="709"/>
+        <w:contextualSpacing/>
+        <w:jc w:val="both"/>
+        <w:rPr>
+          <w:rFonts w:ascii="Times New Roman" w:eastAsia="Times New Roman" w:hAnsi="Times New Roman" w:cs="Times New Roman"/>
+          <w:sz w:val="24"/>
+          <w:szCs w:val="24"/>
+          <w:lang w:val="ru-RU"/>
+        </w:rPr>
+      </w:pPr>
+      <w:r>
+        <w:rPr>
+          <w:rFonts w:ascii="Times New Roman" w:eastAsia="Times New Roman" w:hAnsi="Times New Roman" w:cs="Times New Roman"/>
+          <w:sz w:val="24"/>
+          <w:szCs w:val="24"/>
+          <w:lang w:val="ru-RU"/>
+        </w:rPr>
+        <w:t xml:space="preserve">Завершенная программная реализация системы. Подготовка </w:t>
+      </w:r>
+      <w:r>
+        <w:rPr>
+          <w:rFonts w:ascii="Times New Roman" w:eastAsia="Times New Roman" w:hAnsi="Times New Roman" w:cs="Times New Roman"/>
+          <w:sz w:val="24"/>
+          <w:szCs w:val="24"/>
+          <w:lang w:val="ru-RU"/>
+        </w:rPr>
+        <w:t>8-</w:t>
+      </w:r>
+      <w:r>
+        <w:rPr>
+          <w:rFonts w:ascii="Times New Roman" w:eastAsia="Times New Roman" w:hAnsi="Times New Roman" w:cs="Times New Roman"/>
+          <w:sz w:val="24"/>
+          <w:szCs w:val="24"/>
+          <w:lang w:val="ru-RU"/>
+        </w:rPr>
+        <w:t>12 разделов</w:t>
+      </w:r>
+      <w:r>
+        <w:rPr>
+          <w:rFonts w:ascii="Times New Roman" w:eastAsia="Times New Roman" w:hAnsi="Times New Roman" w:cs="Times New Roman"/>
+          <w:sz w:val="24"/>
+          <w:szCs w:val="24"/>
+          <w:lang w:val="ru-RU"/>
+        </w:rPr>
+        <w:t xml:space="preserve"> пояснительной записки</w:t>
+      </w:r>
+      <w:r>
+        <w:rPr>
+          <w:rFonts w:ascii="Times New Roman" w:eastAsia="Times New Roman" w:hAnsi="Times New Roman" w:cs="Times New Roman"/>
+          <w:sz w:val="24"/>
+          <w:szCs w:val="24"/>
+          <w:lang w:val="ru-RU"/>
+        </w:rPr>
+        <w:t xml:space="preserve"> </w:t>
+      </w:r>
+      <w:r>
+        <w:rPr>
+          <w:rFonts w:ascii="Times New Roman" w:eastAsia="Times New Roman" w:hAnsi="Times New Roman" w:cs="Times New Roman"/>
+          <w:sz w:val="24"/>
+          <w:szCs w:val="24"/>
+          <w:lang w:val="ru-RU"/>
+        </w:rPr>
+        <w:t>(</w:t>
+      </w:r>
+      <w:r>
+        <w:rPr>
+          <w:rFonts w:ascii="Times New Roman" w:eastAsia="Times New Roman" w:hAnsi="Times New Roman" w:cs="Times New Roman"/>
+          <w:sz w:val="24"/>
+          <w:szCs w:val="24"/>
+          <w:lang w:val="ru-RU"/>
+        </w:rPr>
+        <w:t>1</w:t>
+      </w:r>
+      <w:r>
+        <w:rPr>
+          <w:rFonts w:ascii="Times New Roman" w:eastAsia="Times New Roman" w:hAnsi="Times New Roman" w:cs="Times New Roman"/>
+          <w:sz w:val="24"/>
+          <w:szCs w:val="24"/>
+          <w:lang w:val="ru-RU"/>
+        </w:rPr>
+        <w:t>8</w:t>
+      </w:r>
+      <w:r>
+        <w:rPr>
+          <w:rFonts w:ascii="Times New Roman" w:eastAsia="Times New Roman" w:hAnsi="Times New Roman" w:cs="Times New Roman"/>
+          <w:sz w:val="24"/>
+          <w:szCs w:val="24"/>
+          <w:lang w:val="ru-RU"/>
+        </w:rPr>
+        <w:t>.05</w:t>
+      </w:r>
+      <w:r>
+        <w:rPr>
+          <w:rFonts w:ascii="Times New Roman" w:eastAsia="Times New Roman" w:hAnsi="Times New Roman" w:cs="Times New Roman"/>
+          <w:sz w:val="24"/>
+          <w:szCs w:val="24"/>
+          <w:lang w:val="ru-RU"/>
+        </w:rPr>
+        <w:t>.2020</w:t>
+      </w:r>
+      <w:r>
+        <w:rPr>
+          <w:rFonts w:ascii="Times New Roman" w:eastAsia="Times New Roman" w:hAnsi="Times New Roman" w:cs="Times New Roman"/>
+          <w:sz w:val="24"/>
+          <w:szCs w:val="24"/>
+          <w:lang w:val="ru-RU"/>
+        </w:rPr>
+        <w:t>)</w:t>
+      </w:r>
+    </w:p>
+    <w:p>
+      <w:pPr>
+        <w:spacing w:line="240" w:lineRule="auto"/>
+        <w:rPr>
+          <w:sz w:val="24"/>
+          <w:szCs w:val="24"/>
+          <w:lang w:val="ru-RU"/>
+        </w:rPr>
+      </w:pPr>
+      <w:r>
+        <w:rPr>
+          <w:rFonts w:ascii="Times New Roman" w:eastAsia="Times New Roman" w:hAnsi="Times New Roman" w:cs="Times New Roman"/>
+          <w:sz w:val="24"/>
+          <w:szCs w:val="24"/>
+          <w:lang w:val="ru-RU"/>
+        </w:rPr>
+        <w:tab/>
+      </w:r>
+      <w:r>
+        <w:rPr>
+          <w:rFonts w:ascii="Times New Roman" w:eastAsia="Times New Roman" w:hAnsi="Times New Roman" w:cs="Times New Roman"/>
+          <w:sz w:val="24"/>
+          <w:szCs w:val="24"/>
+          <w:lang w:val="ru-RU"/>
+        </w:rPr>
+        <w:tab/>
+      </w:r>
+      <w:r>
+        <w:rPr>
+          <w:rFonts w:ascii="Times New Roman" w:eastAsia="Times New Roman" w:hAnsi="Times New Roman" w:cs="Times New Roman"/>
+          <w:sz w:val="24"/>
+          <w:szCs w:val="24"/>
+          <w:lang w:val="ru-RU"/>
+        </w:rPr>
+        <w:tab/>
+      </w:r>
+      <w:r>
+        <w:rPr>
+          <w:rFonts w:ascii="Times New Roman" w:eastAsia="Times New Roman" w:hAnsi="Times New Roman" w:cs="Times New Roman"/>
+          <w:b/>
+          <w:sz w:val="24"/>
+          <w:szCs w:val="24"/>
+          <w:lang w:val="ru-RU"/>
+        </w:rPr>
+        <w:t>РУКОВОДИТЕЛЬ</w:t>
+      </w:r>
+      <w:r>
+        <w:rPr>
+          <w:rFonts w:ascii="Times New Roman" w:eastAsia="Times New Roman" w:hAnsi="Times New Roman" w:cs="Times New Roman"/>
+          <w:sz w:val="24"/>
+          <w:szCs w:val="24"/>
+          <w:lang w:val="ru-RU"/>
+        </w:rPr>
+        <w:t>___________________________________________</w:t>
+      </w:r>
+    </w:p>
+    <w:p>
+      <w:pPr>
+        <w:spacing w:line="240" w:lineRule="auto"/>
+        <w:rPr>
+          <w:sz w:val="24"/>
+          <w:szCs w:val="24"/>
+          <w:lang w:val="ru-RU"/>
+        </w:rPr>
+      </w:pPr>
+      <w:r>
+        <w:rPr>
+          <w:rFonts w:ascii="Times New Roman" w:eastAsia="Times New Roman" w:hAnsi="Times New Roman" w:cs="Times New Roman"/>
+          <w:i/>
+          <w:sz w:val="24"/>
+          <w:szCs w:val="24"/>
+          <w:lang w:val="ru-RU"/>
+        </w:rPr>
+        <w:tab/>
+      </w:r>
+      <w:r>
+        <w:rPr>
+          <w:rFonts w:ascii="Times New Roman" w:eastAsia="Times New Roman" w:hAnsi="Times New Roman" w:cs="Times New Roman"/>
+          <w:i/>
+          <w:sz w:val="24"/>
+          <w:szCs w:val="24"/>
+          <w:lang w:val="ru-RU"/>
+        </w:rPr>
+        <w:tab/>
+      </w:r>
+      <w:r>
+        <w:rPr>
+          <w:rFonts w:ascii="Times New Roman" w:eastAsia="Times New Roman" w:hAnsi="Times New Roman" w:cs="Times New Roman"/>
+          <w:i/>
+          <w:sz w:val="24"/>
+          <w:szCs w:val="24"/>
+          <w:lang w:val="ru-RU"/>
+        </w:rPr>
+        <w:tab/>
+      </w:r>
+      <w:r>
+        <w:rPr>
+          <w:rFonts w:ascii="Times New Roman" w:eastAsia="Times New Roman" w:hAnsi="Times New Roman" w:cs="Times New Roman"/>
+          <w:i/>
+          <w:sz w:val="24"/>
+          <w:szCs w:val="24"/>
+          <w:lang w:val="ru-RU"/>
+        </w:rPr>
+        <w:tab/>
+      </w:r>
+      <w:r>
+        <w:rPr>
+          <w:rFonts w:ascii="Times New Roman" w:eastAsia="Times New Roman" w:hAnsi="Times New Roman" w:cs="Times New Roman"/>
+          <w:i/>
+          <w:sz w:val="24"/>
+          <w:szCs w:val="24"/>
+          <w:lang w:val="ru-RU"/>
+        </w:rPr>
+        <w:tab/>
+      </w:r>
+      <w:r>
+        <w:rPr>
+          <w:rFonts w:ascii="Times New Roman" w:eastAsia="Times New Roman" w:hAnsi="Times New Roman" w:cs="Times New Roman"/>
+          <w:i/>
+          <w:sz w:val="24"/>
+          <w:szCs w:val="24"/>
+          <w:lang w:val="ru-RU"/>
+        </w:rPr>
+        <w:tab/>
+      </w:r>
+      <w:r>
+        <w:rPr>
+          <w:rFonts w:ascii="Times New Roman" w:eastAsia="Times New Roman" w:hAnsi="Times New Roman" w:cs="Times New Roman"/>
+          <w:i/>
+          <w:sz w:val="24"/>
+          <w:szCs w:val="24"/>
+          <w:lang w:val="ru-RU"/>
+        </w:rPr>
+        <w:tab/>
+      </w:r>
+      <w:r>
+        <w:rPr>
+          <w:rFonts w:ascii="Times New Roman" w:eastAsia="Times New Roman" w:hAnsi="Times New Roman" w:cs="Times New Roman"/>
+          <w:i/>
+          <w:sz w:val="24"/>
+          <w:szCs w:val="24"/>
+          <w:lang w:val="ru-RU"/>
+        </w:rPr>
+        <w:tab/>
+        <w:t>(</w:t>
+      </w:r>
+      <w:r>
+        <w:rPr>
+          <w:rFonts w:ascii="Times New Roman" w:eastAsia="Times New Roman" w:hAnsi="Times New Roman" w:cs="Times New Roman"/>
+          <w:i/>
+          <w:sz w:val="24"/>
+          <w:szCs w:val="24"/>
+          <w:lang w:val="ru-RU"/>
+        </w:rPr>
+        <w:t>ФИО, подись</w:t>
+      </w:r>
+      <w:r>
+        <w:rPr>
+          <w:rFonts w:ascii="Times New Roman" w:eastAsia="Times New Roman" w:hAnsi="Times New Roman" w:cs="Times New Roman"/>
+          <w:i/>
+          <w:sz w:val="24"/>
+          <w:szCs w:val="24"/>
+          <w:lang w:val="ru-RU"/>
+        </w:rPr>
+        <w:t>)</w:t>
+      </w:r>
+    </w:p>
+    <w:p>
+      <w:pPr>
+        <w:pStyle w:val="BodyText"/>
+        <w:jc w:val="left"/>
+        <w:rPr>
+          <w:lang w:val="ru-RU"/>
+        </w:rPr>
+      </w:pPr>
+      <w:r>
+        <w:rPr>
+          <w:b/>
+          <w:lang w:val="ru-RU"/>
+        </w:rPr>
+        <w:t>Задание принял к исполнению</w:t>
+      </w:r>
+      <w:r>
+        <w:rPr>
+          <w:lang w:val="ru-RU"/>
+        </w:rPr>
+        <w:t>__</w:t>
+      </w:r>
+      <w:r>
+        <w:rPr>
+          <w:lang w:val="ru-RU"/>
+        </w:rPr>
+        <w:t>_</w:t>
+      </w:r>
+      <w:r>
+        <w:rPr>
+          <w:u w:val="single"/>
+          <w:lang w:val="ru-RU"/>
+        </w:rPr>
+        <w:t xml:space="preserve"> «</w:t>
+      </w:r>
+      <w:r>
+        <w:rPr>
+          <w:u w:val="single"/>
+          <w:lang w:val="ru-RU"/>
+        </w:rPr>
+        <w:t>11»</w:t>
+      </w:r>
+      <w:r>
+        <w:rPr>
+          <w:u w:val="single"/>
+          <w:lang w:val="ru-RU"/>
+        </w:rPr>
+        <w:t xml:space="preserve"> </w:t>
+      </w:r>
+      <w:r>
+        <w:rPr>
+          <w:u w:val="single"/>
+          <w:lang w:val="ru-RU"/>
+        </w:rPr>
+        <w:t>февраля</w:t>
+      </w:r>
+      <w:r>
+        <w:rPr>
+          <w:u w:val="single"/>
+          <w:lang w:val="ru-RU"/>
+        </w:rPr>
+        <w:t xml:space="preserve"> </w:t>
+      </w:r>
+      <w:r>
+        <w:rPr>
+          <w:u w:val="single"/>
+          <w:lang w:val="ru-RU"/>
+        </w:rPr>
+        <w:t>20</w:t>
+      </w:r>
+      <w:r>
+        <w:rPr>
+          <w:u w:val="single"/>
+          <w:lang w:val="ru-RU"/>
+        </w:rPr>
+        <w:t>20</w:t>
+      </w:r>
+      <w:r>
+        <w:rPr>
+          <w:u w:val="single"/>
+          <w:lang w:val="ru-RU"/>
+        </w:rPr>
+        <w:t>г</w:t>
+      </w:r>
+      <w:r>
+        <w:rPr>
+          <w:lang w:val="ru-RU"/>
+        </w:rPr>
+        <w:t>._____________________________</w:t>
+      </w:r>
+    </w:p>
+    <w:p>
+      <w:pPr>
+        <w:pStyle w:val="BodyText"/>
+        <w:jc w:val="left"/>
+        <w:rPr>
+          <w:i/>
+          <w:sz w:val="20"/>
+          <w:szCs w:val="20"/>
+          <w:lang w:val="ru-RU"/>
+        </w:rPr>
+      </w:pPr>
+      <w:r>
+        <w:rPr>
+          <w:i/>
+          <w:sz w:val="20"/>
+          <w:szCs w:val="20"/>
+          <w:lang w:val="ru-RU"/>
+        </w:rPr>
+        <w:tab/>
+      </w:r>
+      <w:r>
+        <w:rPr>
+          <w:i/>
+          <w:sz w:val="20"/>
+          <w:szCs w:val="20"/>
+          <w:lang w:val="ru-RU"/>
+        </w:rPr>
+        <w:tab/>
+      </w:r>
+      <w:r>
+        <w:rPr>
+          <w:i/>
+          <w:sz w:val="20"/>
+          <w:szCs w:val="20"/>
+          <w:lang w:val="ru-RU"/>
+        </w:rPr>
+        <w:tab/>
+      </w:r>
+      <w:r>
+        <w:rPr>
+          <w:i/>
+          <w:sz w:val="20"/>
+          <w:szCs w:val="20"/>
+          <w:lang w:val="ru-RU"/>
+        </w:rPr>
+        <w:tab/>
+      </w:r>
+      <w:r>
+        <w:rPr>
+          <w:i/>
+          <w:sz w:val="20"/>
+          <w:szCs w:val="20"/>
+          <w:lang w:val="ru-RU"/>
+        </w:rPr>
+        <w:tab/>
+      </w:r>
+      <w:r>
+        <w:rPr>
+          <w:i/>
+          <w:sz w:val="20"/>
+          <w:szCs w:val="20"/>
+          <w:lang w:val="ru-RU"/>
+        </w:rPr>
+        <w:t>(</w:t>
+      </w:r>
+      <w:r>
+        <w:rPr>
+          <w:i/>
+          <w:sz w:val="20"/>
+          <w:szCs w:val="20"/>
+          <w:lang w:val="ru-RU"/>
+        </w:rPr>
+        <w:t>дата и подпись студента</w:t>
+      </w:r>
+      <w:r>
+        <w:rPr>
+          <w:i/>
+          <w:sz w:val="20"/>
+          <w:szCs w:val="20"/>
+          <w:lang w:val="ru-RU"/>
+        </w:rPr>
+        <w:t>)</w:t>
       </w:r>
     </w:p>
     <w:sectPr>

</xml_diff>